<commit_message>
Test Case Doc: Tested and added -Actual-
</commit_message>
<xml_diff>
--- a/doc/Checkers Test Case Document.docx
+++ b/doc/Checkers Test Case Document.docx
@@ -243,16 +243,8 @@
                         <w:rPr>
                           <w:color w:val="000000" w:themeColor="text1"/>
                         </w:rPr>
-                        <w:t xml:space="preserve">Hajer Karoui, Samuel Nathanson, Curtis Bechtel, Julie </w:t>
+                        <w:t>Hajer Karoui, Samuel Nathanson, Curtis Bechtel, Julie Soderstrom</w:t>
                       </w:r>
-                      <w:proofErr w:type="spellStart"/>
-                      <w:r>
-                        <w:rPr>
-                          <w:color w:val="000000" w:themeColor="text1"/>
-                        </w:rPr>
-                        <w:t>Soderstrom</w:t>
-                      </w:r>
-                      <w:proofErr w:type="spellEnd"/>
                     </w:p>
                   </w:tc>
                 </w:tr>
@@ -299,39 +291,7 @@
                           <w:color w:val="000000" w:themeColor="text1"/>
                           <w:lang w:val="fr-FR"/>
                         </w:rPr>
-                        <w:t xml:space="preserve">Dr. </w:t>
-                      </w:r>
-                      <w:proofErr w:type="spellStart"/>
-                      <w:r>
-                        <w:rPr>
-                          <w:color w:val="000000" w:themeColor="text1"/>
-                          <w:lang w:val="fr-FR"/>
-                        </w:rPr>
-                        <w:t>Filippos</w:t>
-                      </w:r>
-                      <w:proofErr w:type="spellEnd"/>
-                      <w:r>
-                        <w:rPr>
-                          <w:color w:val="000000" w:themeColor="text1"/>
-                          <w:lang w:val="fr-FR"/>
-                        </w:rPr>
-                        <w:t xml:space="preserve"> </w:t>
-                      </w:r>
-                      <w:proofErr w:type="spellStart"/>
-                      <w:r>
-                        <w:rPr>
-                          <w:color w:val="000000" w:themeColor="text1"/>
-                          <w:lang w:val="fr-FR"/>
-                        </w:rPr>
-                        <w:t>Vokolos</w:t>
-                      </w:r>
-                      <w:proofErr w:type="spellEnd"/>
-                      <w:r>
-                        <w:rPr>
-                          <w:color w:val="000000" w:themeColor="text1"/>
-                          <w:lang w:val="fr-FR"/>
-                        </w:rPr>
-                        <w:t>, Ph. D.</w:t>
+                        <w:t>Dr. Filippos Vokolos, Ph. D.</w:t>
                       </w:r>
                     </w:p>
                   </w:tc>
@@ -366,34 +326,12 @@
           <w:lang w:val="fr-FR"/>
         </w:rPr>
       </w:pPr>
-      <w:proofErr w:type="spellStart"/>
       <w:r>
         <w:rPr>
           <w:lang w:val="fr-FR"/>
         </w:rPr>
         <w:lastRenderedPageBreak/>
-        <w:t>Revision</w:t>
-      </w:r>
-      <w:proofErr w:type="spellEnd"/>
-      <w:r>
-        <w:rPr>
-          <w:lang w:val="fr-FR"/>
-        </w:rPr>
-        <w:t xml:space="preserve"> </w:t>
-      </w:r>
-      <w:proofErr w:type="spellStart"/>
-      <w:r>
-        <w:rPr>
-          <w:lang w:val="fr-FR"/>
-        </w:rPr>
-        <w:t>History</w:t>
-      </w:r>
-      <w:proofErr w:type="spellEnd"/>
-      <w:r>
-        <w:rPr>
-          <w:lang w:val="fr-FR"/>
-        </w:rPr>
-        <w:t xml:space="preserve"> </w:t>
+        <w:t xml:space="preserve">Revision History </w:t>
       </w:r>
     </w:p>
     <w:p/>
@@ -519,16 +457,21 @@
               <w:rPr>
                 <w:lang w:val="fr-FR"/>
               </w:rPr>
-              <w:t xml:space="preserve">Samuel </w:t>
-            </w:r>
-            <w:proofErr w:type="spellStart"/>
-            <w:r>
+              <w:t>Samuel Nathanson</w:t>
+            </w:r>
+          </w:p>
+          <w:p>
+            <w:pPr>
               <w:rPr>
                 <w:lang w:val="fr-FR"/>
               </w:rPr>
-              <w:t>Nathanson</w:t>
-            </w:r>
-            <w:proofErr w:type="spellEnd"/>
+            </w:pPr>
+            <w:r>
+              <w:rPr>
+                <w:lang w:val="fr-FR"/>
+              </w:rPr>
+              <w:t>Curtis Bechtel</w:t>
+            </w:r>
           </w:p>
           <w:p>
             <w:pPr>
@@ -540,29 +483,8 @@
               <w:rPr>
                 <w:lang w:val="fr-FR"/>
               </w:rPr>
-              <w:t>Curtis Bechtel</w:t>
-            </w:r>
-          </w:p>
-          <w:p>
-            <w:pPr>
-              <w:rPr>
-                <w:lang w:val="fr-FR"/>
-              </w:rPr>
-            </w:pPr>
-            <w:r>
-              <w:rPr>
-                <w:lang w:val="fr-FR"/>
-              </w:rPr>
-              <w:t xml:space="preserve">Julie </w:t>
-            </w:r>
-            <w:proofErr w:type="spellStart"/>
-            <w:r>
-              <w:rPr>
-                <w:lang w:val="fr-FR"/>
-              </w:rPr>
-              <w:t>Soderstrom</w:t>
-            </w:r>
-            <w:proofErr w:type="spellEnd"/>
+              <w:t>Julie Soderstrom</w:t>
+            </w:r>
           </w:p>
         </w:tc>
         <w:tc>
@@ -632,17 +554,67 @@
               <w:rPr>
                 <w:lang w:val="fr-FR"/>
               </w:rPr>
-              <w:t xml:space="preserve">Samuel </w:t>
-            </w:r>
-            <w:proofErr w:type="spellStart"/>
-            <w:r>
+              <w:t>Samuel Nathanson</w:t>
+            </w:r>
+          </w:p>
+          <w:p>
+            <w:pPr>
               <w:rPr>
                 <w:lang w:val="fr-FR"/>
               </w:rPr>
-              <w:t>Nathanson</w:t>
-            </w:r>
-            <w:proofErr w:type="spellEnd"/>
-          </w:p>
+            </w:pPr>
+            <w:r>
+              <w:rPr>
+                <w:lang w:val="fr-FR"/>
+              </w:rPr>
+              <w:t>Curtis Bechtel</w:t>
+            </w:r>
+          </w:p>
+          <w:p>
+            <w:r>
+              <w:rPr>
+                <w:lang w:val="fr-FR"/>
+              </w:rPr>
+              <w:t>Julie Soderstrom</w:t>
+            </w:r>
+          </w:p>
+        </w:tc>
+        <w:tc>
+          <w:tcPr>
+            <w:tcW w:w="2337" w:type="dxa"/>
+          </w:tcPr>
+          <w:p>
+            <w:r>
+              <w:t>08/20/2017</w:t>
+            </w:r>
+          </w:p>
+        </w:tc>
+        <w:tc>
+          <w:tcPr>
+            <w:tcW w:w="2338" w:type="dxa"/>
+          </w:tcPr>
+          <w:p>
+            <w:r>
+              <w:t>Final version</w:t>
+            </w:r>
+          </w:p>
+        </w:tc>
+        <w:tc>
+          <w:tcPr>
+            <w:tcW w:w="2338" w:type="dxa"/>
+          </w:tcPr>
+          <w:p>
+            <w:r>
+              <w:t>2.0</w:t>
+            </w:r>
+          </w:p>
+        </w:tc>
+      </w:tr>
+      <w:tr>
+        <w:tc>
+          <w:tcPr>
+            <w:tcW w:w="2337" w:type="dxa"/>
+          </w:tcPr>
           <w:p>
             <w:pPr>
               <w:rPr>
@@ -657,20 +629,17 @@
             </w:r>
           </w:p>
           <w:p>
-            <w:r>
+            <w:pPr>
               <w:rPr>
                 <w:lang w:val="fr-FR"/>
               </w:rPr>
-              <w:t xml:space="preserve">Julie </w:t>
-            </w:r>
-            <w:proofErr w:type="spellStart"/>
+            </w:pPr>
             <w:r>
               <w:rPr>
                 <w:lang w:val="fr-FR"/>
               </w:rPr>
-              <w:t>Soderstrom</w:t>
-            </w:r>
-            <w:proofErr w:type="spellEnd"/>
+              <w:t>Hajer Karoui</w:t>
+            </w:r>
           </w:p>
         </w:tc>
         <w:tc>
@@ -679,7 +648,7 @@
           </w:tcPr>
           <w:p>
             <w:r>
-              <w:t>08/20/2017</w:t>
+              <w:t>08/28/2017</w:t>
             </w:r>
           </w:p>
         </w:tc>
@@ -689,8 +658,10 @@
           </w:tcPr>
           <w:p>
             <w:r>
-              <w:t>Final version</w:t>
-            </w:r>
+              <w:t>Tested game and added “Actual”</w:t>
+            </w:r>
+            <w:bookmarkStart w:id="0" w:name="_GoBack"/>
+            <w:bookmarkEnd w:id="0"/>
           </w:p>
         </w:tc>
         <w:tc>
@@ -699,7 +670,7 @@
           </w:tcPr>
           <w:p>
             <w:r>
-              <w:t>2.0</w:t>
+              <w:t>3.0</w:t>
             </w:r>
           </w:p>
         </w:tc>
@@ -1764,7 +1735,7 @@
                 <w:noProof/>
                 <w:webHidden/>
               </w:rPr>
-              <w:t>14</w:t>
+              <w:t>16</w:t>
             </w:r>
             <w:r>
               <w:rPr>
@@ -1848,7 +1819,7 @@
                 <w:noProof/>
                 <w:webHidden/>
               </w:rPr>
-              <w:t>15</w:t>
+              <w:t>17</w:t>
             </w:r>
             <w:r>
               <w:rPr>
@@ -1932,7 +1903,7 @@
                 <w:noProof/>
                 <w:webHidden/>
               </w:rPr>
-              <w:t>16</w:t>
+              <w:t>19</w:t>
             </w:r>
             <w:r>
               <w:rPr>
@@ -2016,7 +1987,7 @@
                 <w:noProof/>
                 <w:webHidden/>
               </w:rPr>
-              <w:t>17</w:t>
+              <w:t>21</w:t>
             </w:r>
             <w:r>
               <w:rPr>
@@ -2100,7 +2071,7 @@
                 <w:noProof/>
                 <w:webHidden/>
               </w:rPr>
-              <w:t>19</w:t>
+              <w:t>22</w:t>
             </w:r>
             <w:r>
               <w:rPr>
@@ -2184,7 +2155,7 @@
                 <w:noProof/>
                 <w:webHidden/>
               </w:rPr>
-              <w:t>20</w:t>
+              <w:t>24</w:t>
             </w:r>
             <w:r>
               <w:rPr>
@@ -2224,14 +2195,14 @@
           <w:numId w:val="1"/>
         </w:numPr>
       </w:pPr>
-      <w:bookmarkStart w:id="0" w:name="_Toc490429217"/>
-      <w:bookmarkStart w:id="1" w:name="_Toc491013657"/>
+      <w:bookmarkStart w:id="1" w:name="_Toc490429217"/>
+      <w:bookmarkStart w:id="2" w:name="_Toc491013657"/>
       <w:r>
         <w:lastRenderedPageBreak/>
         <w:t>Introduction</w:t>
       </w:r>
-      <w:bookmarkEnd w:id="0"/>
       <w:bookmarkEnd w:id="1"/>
+      <w:bookmarkEnd w:id="2"/>
     </w:p>
     <w:p>
       <w:pPr>
@@ -2241,13 +2212,13 @@
           <w:numId w:val="1"/>
         </w:numPr>
       </w:pPr>
-      <w:bookmarkStart w:id="2" w:name="_Toc490429218"/>
-      <w:bookmarkStart w:id="3" w:name="_Toc491013658"/>
+      <w:bookmarkStart w:id="3" w:name="_Toc490429218"/>
+      <w:bookmarkStart w:id="4" w:name="_Toc491013658"/>
       <w:r>
         <w:t>Purpose of the document</w:t>
       </w:r>
-      <w:bookmarkEnd w:id="2"/>
       <w:bookmarkEnd w:id="3"/>
+      <w:bookmarkEnd w:id="4"/>
     </w:p>
     <w:p>
       <w:pPr>
@@ -2265,13 +2236,13 @@
           <w:numId w:val="1"/>
         </w:numPr>
       </w:pPr>
-      <w:bookmarkStart w:id="4" w:name="_Toc490429220"/>
-      <w:bookmarkStart w:id="5" w:name="_Toc491013659"/>
+      <w:bookmarkStart w:id="5" w:name="_Toc490429220"/>
+      <w:bookmarkStart w:id="6" w:name="_Toc491013659"/>
       <w:r>
         <w:t>Definitions</w:t>
       </w:r>
-      <w:bookmarkEnd w:id="4"/>
       <w:bookmarkEnd w:id="5"/>
+      <w:bookmarkEnd w:id="6"/>
     </w:p>
     <w:p>
       <w:pPr>
@@ -2386,11 +2357,11 @@
           <w:numId w:val="1"/>
         </w:numPr>
       </w:pPr>
-      <w:bookmarkStart w:id="6" w:name="_Toc491013660"/>
+      <w:bookmarkStart w:id="7" w:name="_Toc491013660"/>
       <w:r>
         <w:t>Testing Environments</w:t>
       </w:r>
-      <w:bookmarkEnd w:id="6"/>
+      <w:bookmarkEnd w:id="7"/>
     </w:p>
     <w:p>
       <w:pPr>
@@ -2400,11 +2371,11 @@
           <w:numId w:val="1"/>
         </w:numPr>
       </w:pPr>
-      <w:bookmarkStart w:id="7" w:name="_Toc491013661"/>
+      <w:bookmarkStart w:id="8" w:name="_Toc491013661"/>
       <w:r>
         <w:t>Mocha on NPM</w:t>
       </w:r>
-      <w:bookmarkEnd w:id="7"/>
+      <w:bookmarkEnd w:id="8"/>
     </w:p>
     <w:p>
       <w:pPr>
@@ -2441,15 +2412,7 @@
         <w:ind w:left="720"/>
       </w:pPr>
       <w:r>
-        <w:t>To run all tests, navigate to the project directory and enter “</w:t>
-      </w:r>
-      <w:proofErr w:type="spellStart"/>
-      <w:r>
-        <w:t>npm</w:t>
-      </w:r>
-      <w:proofErr w:type="spellEnd"/>
-      <w:r>
-        <w:t xml:space="preserve"> test”. This will print out the results of all Mocha tests and create an HTML page in the coverage directory. This page will display the line-by-line coverage status.</w:t>
+        <w:t>To run all tests, navigate to the project directory and enter “npm test”. This will print out the results of all Mocha tests and create an HTML page in the coverage directory. This page will display the line-by-line coverage status.</w:t>
       </w:r>
     </w:p>
     <w:p>
@@ -2552,12 +2515,12 @@
           <w:numId w:val="1"/>
         </w:numPr>
       </w:pPr>
-      <w:bookmarkStart w:id="8" w:name="_Toc491013662"/>
+      <w:bookmarkStart w:id="9" w:name="_Toc491013662"/>
       <w:r>
         <w:lastRenderedPageBreak/>
         <w:t>Chrome</w:t>
       </w:r>
-      <w:bookmarkEnd w:id="8"/>
+      <w:bookmarkEnd w:id="9"/>
     </w:p>
     <w:p>
       <w:pPr>
@@ -2625,11 +2588,11 @@
           <w:numId w:val="1"/>
         </w:numPr>
       </w:pPr>
-      <w:bookmarkStart w:id="9" w:name="_Toc491013663"/>
+      <w:bookmarkStart w:id="10" w:name="_Toc491013663"/>
       <w:r>
         <w:t>Firefox</w:t>
       </w:r>
-      <w:bookmarkEnd w:id="9"/>
+      <w:bookmarkEnd w:id="10"/>
     </w:p>
     <w:p>
       <w:pPr>
@@ -2683,11 +2646,11 @@
           <w:numId w:val="1"/>
         </w:numPr>
       </w:pPr>
-      <w:bookmarkStart w:id="10" w:name="_Toc491013664"/>
+      <w:bookmarkStart w:id="11" w:name="_Toc491013664"/>
       <w:r>
         <w:t>Internet Explorer</w:t>
       </w:r>
-      <w:bookmarkEnd w:id="10"/>
+      <w:bookmarkEnd w:id="11"/>
     </w:p>
     <w:p>
       <w:pPr>
@@ -2741,11 +2704,11 @@
           <w:numId w:val="1"/>
         </w:numPr>
       </w:pPr>
-      <w:bookmarkStart w:id="11" w:name="_Toc491013665"/>
+      <w:bookmarkStart w:id="12" w:name="_Toc491013665"/>
       <w:r>
         <w:t>Setup and Prerequisites</w:t>
       </w:r>
-      <w:bookmarkEnd w:id="11"/>
+      <w:bookmarkEnd w:id="12"/>
     </w:p>
     <w:p>
       <w:pPr>
@@ -2805,10 +2768,7 @@
     <w:p/>
     <w:p/>
     <w:p/>
-    <w:p>
-      <w:bookmarkStart w:id="12" w:name="_GoBack"/>
-      <w:bookmarkEnd w:id="12"/>
-    </w:p>
+    <w:p/>
     <w:p>
       <w:pPr>
         <w:pStyle w:val="Heading1"/>
@@ -2851,10 +2811,10 @@
         <w:tblLook w:val="04A0" w:firstRow="1" w:lastRow="0" w:firstColumn="1" w:lastColumn="0" w:noHBand="0" w:noVBand="1"/>
       </w:tblPr>
       <w:tblGrid>
-        <w:gridCol w:w="2065"/>
-        <w:gridCol w:w="3044"/>
-        <w:gridCol w:w="3448"/>
-        <w:gridCol w:w="783"/>
+        <w:gridCol w:w="1697"/>
+        <w:gridCol w:w="2551"/>
+        <w:gridCol w:w="2514"/>
+        <w:gridCol w:w="2578"/>
       </w:tblGrid>
       <w:tr>
         <w:tc>
@@ -3085,7 +3045,11 @@
             </w:tcMar>
             <w:hideMark/>
           </w:tcPr>
-          <w:p/>
+          <w:p>
+            <w:r>
+              <w:t>King/piece moves into the chosen tile and the previous tile is empty.</w:t>
+            </w:r>
+          </w:p>
         </w:tc>
       </w:tr>
       <w:tr>
@@ -3207,7 +3171,14 @@
             </w:tcMar>
             <w:hideMark/>
           </w:tcPr>
-          <w:p/>
+          <w:p>
+            <w:r>
+              <w:t>King/piece does not move.</w:t>
+            </w:r>
+            <w:r>
+              <w:t xml:space="preserve"> (We got rid of the notification. It’s too intrusive)</w:t>
+            </w:r>
+          </w:p>
         </w:tc>
       </w:tr>
       <w:tr>
@@ -3329,7 +3300,14 @@
             </w:tcMar>
             <w:hideMark/>
           </w:tcPr>
-          <w:p/>
+          <w:p>
+            <w:r>
+              <w:t xml:space="preserve">King/piece does not move. </w:t>
+            </w:r>
+            <w:r>
+              <w:t>(We got rid of the notification. It’s too intrusive)</w:t>
+            </w:r>
+          </w:p>
         </w:tc>
       </w:tr>
       <w:tr>
@@ -3356,6 +3334,7 @@
                 <w:b/>
                 <w:bCs/>
               </w:rPr>
+              <w:lastRenderedPageBreak/>
               <w:t>Jump forward (legal)</w:t>
             </w:r>
           </w:p>
@@ -3396,7 +3375,6 @@
               </w:numPr>
             </w:pPr>
             <w:r>
-              <w:lastRenderedPageBreak/>
               <w:t>Player clicks on an empty diagonal space that is after an occupied diagonal space</w:t>
             </w:r>
           </w:p>
@@ -3431,29 +3409,38 @@
           </w:tcPr>
           <w:p>
             <w:r>
-              <w:lastRenderedPageBreak/>
               <w:t>The opponent’s piece should be removed and the King/piece should be moved to the 2nd diagonal free space and remain there</w:t>
             </w:r>
-          </w:p>
-        </w:tc>
-        <w:tc>
-          <w:tcPr>
-            <w:tcW w:w="0" w:type="auto"/>
-            <w:tcBorders>
-              <w:top w:val="single" w:sz="8" w:space="0" w:color="000000"/>
-              <w:left w:val="single" w:sz="8" w:space="0" w:color="000000"/>
-              <w:bottom w:val="single" w:sz="8" w:space="0" w:color="000000"/>
-              <w:right w:val="single" w:sz="8" w:space="0" w:color="000000"/>
-            </w:tcBorders>
-            <w:tcMar>
-              <w:top w:w="100" w:type="dxa"/>
-              <w:left w:w="100" w:type="dxa"/>
-              <w:bottom w:w="100" w:type="dxa"/>
-              <w:right w:w="100" w:type="dxa"/>
-            </w:tcMar>
-            <w:hideMark/>
-          </w:tcPr>
-          <w:p/>
+            <w:r>
+              <w:t>.</w:t>
+            </w:r>
+          </w:p>
+        </w:tc>
+        <w:tc>
+          <w:tcPr>
+            <w:tcW w:w="0" w:type="auto"/>
+            <w:tcBorders>
+              <w:top w:val="single" w:sz="8" w:space="0" w:color="000000"/>
+              <w:left w:val="single" w:sz="8" w:space="0" w:color="000000"/>
+              <w:bottom w:val="single" w:sz="8" w:space="0" w:color="000000"/>
+              <w:right w:val="single" w:sz="8" w:space="0" w:color="000000"/>
+            </w:tcBorders>
+            <w:tcMar>
+              <w:top w:w="100" w:type="dxa"/>
+              <w:left w:w="100" w:type="dxa"/>
+              <w:bottom w:w="100" w:type="dxa"/>
+              <w:right w:w="100" w:type="dxa"/>
+            </w:tcMar>
+            <w:hideMark/>
+          </w:tcPr>
+          <w:p>
+            <w:r>
+              <w:t>The opponent’s piece should be removed and the King/piece should be moved to the 2nd diagonal free space and remain there</w:t>
+            </w:r>
+            <w:r>
+              <w:t>.</w:t>
+            </w:r>
+          </w:p>
         </w:tc>
       </w:tr>
       <w:tr>
@@ -3575,7 +3562,14 @@
             </w:tcMar>
             <w:hideMark/>
           </w:tcPr>
-          <w:p/>
+          <w:p>
+            <w:r>
+              <w:t xml:space="preserve">King/piece does not move. </w:t>
+            </w:r>
+            <w:r>
+              <w:t>(We got rid of the notification. It’s too intrusive)</w:t>
+            </w:r>
+          </w:p>
         </w:tc>
       </w:tr>
       <w:tr>
@@ -3697,7 +3691,14 @@
             </w:tcMar>
             <w:hideMark/>
           </w:tcPr>
-          <w:p/>
+          <w:p>
+            <w:r>
+              <w:t>King/piece does not move. Player is notified that it’s an illegal move.</w:t>
+            </w:r>
+            <w:r>
+              <w:t xml:space="preserve">  (We got rid of the notification. It’s too intrusive)</w:t>
+            </w:r>
+          </w:p>
         </w:tc>
       </w:tr>
       <w:tr>
@@ -3764,7 +3765,11 @@
               </w:numPr>
             </w:pPr>
             <w:r>
-              <w:t>Player clicks on an empty diagonal space that directly follows an occupied diagonal space</w:t>
+              <w:t xml:space="preserve">Player clicks on an empty diagonal </w:t>
+            </w:r>
+            <w:r>
+              <w:lastRenderedPageBreak/>
+              <w:t>space that directly follows an occupied diagonal space</w:t>
             </w:r>
           </w:p>
           <w:p>
@@ -3786,7 +3791,6 @@
               </w:numPr>
             </w:pPr>
             <w:r>
-              <w:lastRenderedPageBreak/>
               <w:t>Continues this process until the player is done</w:t>
             </w:r>
           </w:p>
@@ -3822,28 +3826,44 @@
           <w:p>
             <w:r>
               <w:lastRenderedPageBreak/>
-              <w:t>The opponent’s pieces that are “jumped over” should be removed and the King/piece should be moved to the last diagonal free space clicked, and remain there</w:t>
-            </w:r>
-          </w:p>
-        </w:tc>
-        <w:tc>
-          <w:tcPr>
-            <w:tcW w:w="0" w:type="auto"/>
-            <w:tcBorders>
-              <w:top w:val="single" w:sz="8" w:space="0" w:color="000000"/>
-              <w:left w:val="single" w:sz="8" w:space="0" w:color="000000"/>
-              <w:bottom w:val="single" w:sz="8" w:space="0" w:color="000000"/>
-              <w:right w:val="single" w:sz="8" w:space="0" w:color="000000"/>
-            </w:tcBorders>
-            <w:tcMar>
-              <w:top w:w="100" w:type="dxa"/>
-              <w:left w:w="100" w:type="dxa"/>
-              <w:bottom w:w="100" w:type="dxa"/>
-              <w:right w:w="100" w:type="dxa"/>
-            </w:tcMar>
-            <w:hideMark/>
-          </w:tcPr>
-          <w:p/>
+              <w:t xml:space="preserve">The opponent’s pieces that are “jumped over” should be removed and the King/piece should be moved to the last </w:t>
+            </w:r>
+            <w:r>
+              <w:lastRenderedPageBreak/>
+              <w:t>diagonal free space clicked, and remain there</w:t>
+            </w:r>
+          </w:p>
+        </w:tc>
+        <w:tc>
+          <w:tcPr>
+            <w:tcW w:w="0" w:type="auto"/>
+            <w:tcBorders>
+              <w:top w:val="single" w:sz="8" w:space="0" w:color="000000"/>
+              <w:left w:val="single" w:sz="8" w:space="0" w:color="000000"/>
+              <w:bottom w:val="single" w:sz="8" w:space="0" w:color="000000"/>
+              <w:right w:val="single" w:sz="8" w:space="0" w:color="000000"/>
+            </w:tcBorders>
+            <w:tcMar>
+              <w:top w:w="100" w:type="dxa"/>
+              <w:left w:w="100" w:type="dxa"/>
+              <w:bottom w:w="100" w:type="dxa"/>
+              <w:right w:w="100" w:type="dxa"/>
+            </w:tcMar>
+            <w:hideMark/>
+          </w:tcPr>
+          <w:p>
+            <w:r>
+              <w:lastRenderedPageBreak/>
+              <w:t xml:space="preserve">The opponent’s pieces that are “jumped over” should be removed and the King/piece should be moved to the last </w:t>
+            </w:r>
+            <w:r>
+              <w:lastRenderedPageBreak/>
+              <w:t>diagonal free space clicked, and remain there</w:t>
+            </w:r>
+            <w:r>
+              <w:t xml:space="preserve">. </w:t>
+            </w:r>
+          </w:p>
         </w:tc>
       </w:tr>
       <w:tr>
@@ -3870,6 +3890,7 @@
                 <w:b/>
                 <w:bCs/>
               </w:rPr>
+              <w:lastRenderedPageBreak/>
               <w:t>Multiple Jumps Forward with a jump into an occupied space (illegal)</w:t>
             </w:r>
           </w:p>
@@ -3987,7 +4008,17 @@
             </w:tcMar>
             <w:hideMark/>
           </w:tcPr>
-          <w:p/>
+          <w:p>
+            <w:r>
+              <w:t>The King/piece does not move.</w:t>
+            </w:r>
+            <w:r>
+              <w:rPr>
+                <w:rFonts w:ascii="Calibri" w:hAnsi="Calibri" w:cs="Calibri"/>
+              </w:rPr>
+              <w:t xml:space="preserve"> (We got rid of the notification. It’s too intrusive)</w:t>
+            </w:r>
+          </w:p>
         </w:tc>
       </w:tr>
       <w:tr>
@@ -4054,7 +4085,11 @@
               </w:numPr>
             </w:pPr>
             <w:r>
-              <w:t>Player clicks on an empty diagonal space that directly follows an occupied diagonal space</w:t>
+              <w:t xml:space="preserve">Player clicks on an empty diagonal </w:t>
+            </w:r>
+            <w:r>
+              <w:lastRenderedPageBreak/>
+              <w:t>space that directly follows an occupied diagonal space</w:t>
             </w:r>
           </w:p>
           <w:p>
@@ -4099,6 +4134,7 @@
           </w:tcPr>
           <w:p>
             <w:r>
+              <w:lastRenderedPageBreak/>
               <w:t>The King/piece does not move. Player is notified that it’s an illegal move.</w:t>
             </w:r>
           </w:p>
@@ -4120,7 +4156,17 @@
             </w:tcMar>
             <w:hideMark/>
           </w:tcPr>
-          <w:p/>
+          <w:p>
+            <w:r>
+              <w:t>The King/piece does not move</w:t>
+            </w:r>
+            <w:r>
+              <w:rPr>
+                <w:rFonts w:ascii="Calibri" w:hAnsi="Calibri" w:cs="Calibri"/>
+              </w:rPr>
+              <w:t>. (We got rid of the notification. It’s too intrusive)</w:t>
+            </w:r>
+          </w:p>
         </w:tc>
       </w:tr>
       <w:tr>
@@ -4147,7 +4193,6 @@
                 <w:b/>
                 <w:bCs/>
               </w:rPr>
-              <w:lastRenderedPageBreak/>
               <w:t>Move King Backwards (legal)</w:t>
             </w:r>
           </w:p>
@@ -4224,26 +4269,36 @@
             <w:r>
               <w:t>King has moved back into a free diagonal space and remains there</w:t>
             </w:r>
-          </w:p>
-        </w:tc>
-        <w:tc>
-          <w:tcPr>
-            <w:tcW w:w="0" w:type="auto"/>
-            <w:tcBorders>
-              <w:top w:val="single" w:sz="8" w:space="0" w:color="000000"/>
-              <w:left w:val="single" w:sz="8" w:space="0" w:color="000000"/>
-              <w:bottom w:val="single" w:sz="8" w:space="0" w:color="000000"/>
-              <w:right w:val="single" w:sz="8" w:space="0" w:color="000000"/>
-            </w:tcBorders>
-            <w:tcMar>
-              <w:top w:w="100" w:type="dxa"/>
-              <w:left w:w="100" w:type="dxa"/>
-              <w:bottom w:w="100" w:type="dxa"/>
-              <w:right w:w="100" w:type="dxa"/>
-            </w:tcMar>
-            <w:hideMark/>
-          </w:tcPr>
-          <w:p/>
+            <w:r>
+              <w:t>.</w:t>
+            </w:r>
+          </w:p>
+        </w:tc>
+        <w:tc>
+          <w:tcPr>
+            <w:tcW w:w="0" w:type="auto"/>
+            <w:tcBorders>
+              <w:top w:val="single" w:sz="8" w:space="0" w:color="000000"/>
+              <w:left w:val="single" w:sz="8" w:space="0" w:color="000000"/>
+              <w:bottom w:val="single" w:sz="8" w:space="0" w:color="000000"/>
+              <w:right w:val="single" w:sz="8" w:space="0" w:color="000000"/>
+            </w:tcBorders>
+            <w:tcMar>
+              <w:top w:w="100" w:type="dxa"/>
+              <w:left w:w="100" w:type="dxa"/>
+              <w:bottom w:w="100" w:type="dxa"/>
+              <w:right w:w="100" w:type="dxa"/>
+            </w:tcMar>
+            <w:hideMark/>
+          </w:tcPr>
+          <w:p>
+            <w:r>
+              <w:t>King has moved back into a free diagonal space and remains there</w:t>
+            </w:r>
+            <w:r>
+              <w:t>.</w:t>
+            </w:r>
+          </w:p>
         </w:tc>
       </w:tr>
       <w:tr>
@@ -4365,7 +4420,17 @@
             </w:tcMar>
             <w:hideMark/>
           </w:tcPr>
-          <w:p/>
+          <w:p>
+            <w:r>
+              <w:t xml:space="preserve">Piece does not move. </w:t>
+            </w:r>
+            <w:r>
+              <w:rPr>
+                <w:rFonts w:ascii="Calibri" w:hAnsi="Calibri" w:cs="Calibri"/>
+              </w:rPr>
+              <w:t>(We got rid of the notification. It’s too intrusive)</w:t>
+            </w:r>
+          </w:p>
         </w:tc>
       </w:tr>
     </w:tbl>
@@ -4384,10 +4449,10 @@
         <w:tblLook w:val="04A0" w:firstRow="1" w:lastRow="0" w:firstColumn="1" w:lastColumn="0" w:noHBand="0" w:noVBand="1"/>
       </w:tblPr>
       <w:tblGrid>
-        <w:gridCol w:w="2127"/>
-        <w:gridCol w:w="3272"/>
-        <w:gridCol w:w="3158"/>
-        <w:gridCol w:w="783"/>
+        <w:gridCol w:w="1759"/>
+        <w:gridCol w:w="2720"/>
+        <w:gridCol w:w="2401"/>
+        <w:gridCol w:w="2460"/>
       </w:tblGrid>
       <w:tr>
         <w:tc>
@@ -4413,6 +4478,7 @@
                 <w:b/>
                 <w:bCs/>
               </w:rPr>
+              <w:lastRenderedPageBreak/>
               <w:t>Event</w:t>
             </w:r>
           </w:p>
@@ -4618,7 +4684,11 @@
             </w:tcMar>
             <w:hideMark/>
           </w:tcPr>
-          <w:p/>
+          <w:p>
+            <w:r>
+              <w:t>King/piece moves into the chosen tile and the previous tile is empty.</w:t>
+            </w:r>
+          </w:p>
         </w:tc>
       </w:tr>
       <w:tr>
@@ -4696,7 +4766,6 @@
               </w:numPr>
             </w:pPr>
             <w:r>
-              <w:lastRenderedPageBreak/>
               <w:t>Player clicks "Submit Move" button</w:t>
             </w:r>
           </w:p>
@@ -4720,7 +4789,6 @@
           </w:tcPr>
           <w:p>
             <w:r>
-              <w:lastRenderedPageBreak/>
               <w:t>King/piece does not move. Player is notified that it’s an illegal move.</w:t>
             </w:r>
           </w:p>
@@ -4742,7 +4810,17 @@
             </w:tcMar>
             <w:hideMark/>
           </w:tcPr>
-          <w:p/>
+          <w:p>
+            <w:r>
+              <w:t xml:space="preserve">King/piece does not move. </w:t>
+            </w:r>
+            <w:r>
+              <w:rPr>
+                <w:rFonts w:ascii="Calibri" w:hAnsi="Calibri" w:cs="Calibri"/>
+              </w:rPr>
+              <w:t>(We got rid of the notification. It’s too intrusive)</w:t>
+            </w:r>
+          </w:p>
         </w:tc>
       </w:tr>
       <w:tr>
@@ -4864,7 +4942,17 @@
             </w:tcMar>
             <w:hideMark/>
           </w:tcPr>
-          <w:p/>
+          <w:p>
+            <w:r>
+              <w:t xml:space="preserve">King/piece does not move. </w:t>
+            </w:r>
+            <w:r>
+              <w:rPr>
+                <w:rFonts w:ascii="Calibri" w:hAnsi="Calibri" w:cs="Calibri"/>
+              </w:rPr>
+              <w:t>(We got rid of the notification. It’s too intrusive)</w:t>
+            </w:r>
+          </w:p>
         </w:tc>
       </w:tr>
       <w:tr>
@@ -4931,6 +5019,7 @@
               </w:numPr>
             </w:pPr>
             <w:r>
+              <w:lastRenderedPageBreak/>
               <w:t>Player clicks on an empty diagonal space that is after an occupied diagonal space</w:t>
             </w:r>
           </w:p>
@@ -4965,28 +5054,48 @@
           </w:tcPr>
           <w:p>
             <w:r>
-              <w:t>The opponent’s piece should be removed and the King/piece should be moved to the 2nd diagonal free space and remain there</w:t>
-            </w:r>
-          </w:p>
-        </w:tc>
-        <w:tc>
-          <w:tcPr>
-            <w:tcW w:w="0" w:type="auto"/>
-            <w:tcBorders>
-              <w:top w:val="single" w:sz="8" w:space="0" w:color="000000"/>
-              <w:left w:val="single" w:sz="8" w:space="0" w:color="000000"/>
-              <w:bottom w:val="single" w:sz="8" w:space="0" w:color="000000"/>
-              <w:right w:val="single" w:sz="8" w:space="0" w:color="000000"/>
-            </w:tcBorders>
-            <w:tcMar>
-              <w:top w:w="100" w:type="dxa"/>
-              <w:left w:w="100" w:type="dxa"/>
-              <w:bottom w:w="100" w:type="dxa"/>
-              <w:right w:w="100" w:type="dxa"/>
-            </w:tcMar>
-            <w:hideMark/>
-          </w:tcPr>
-          <w:p/>
+              <w:lastRenderedPageBreak/>
+              <w:t xml:space="preserve">The opponent’s piece should be removed and the King/piece should be moved to the 2nd </w:t>
+            </w:r>
+            <w:r>
+              <w:lastRenderedPageBreak/>
+              <w:t>diagonal free space and remain there</w:t>
+            </w:r>
+            <w:r>
+              <w:t>.</w:t>
+            </w:r>
+          </w:p>
+        </w:tc>
+        <w:tc>
+          <w:tcPr>
+            <w:tcW w:w="0" w:type="auto"/>
+            <w:tcBorders>
+              <w:top w:val="single" w:sz="8" w:space="0" w:color="000000"/>
+              <w:left w:val="single" w:sz="8" w:space="0" w:color="000000"/>
+              <w:bottom w:val="single" w:sz="8" w:space="0" w:color="000000"/>
+              <w:right w:val="single" w:sz="8" w:space="0" w:color="000000"/>
+            </w:tcBorders>
+            <w:tcMar>
+              <w:top w:w="100" w:type="dxa"/>
+              <w:left w:w="100" w:type="dxa"/>
+              <w:bottom w:w="100" w:type="dxa"/>
+              <w:right w:w="100" w:type="dxa"/>
+            </w:tcMar>
+            <w:hideMark/>
+          </w:tcPr>
+          <w:p>
+            <w:r>
+              <w:lastRenderedPageBreak/>
+              <w:t xml:space="preserve">The opponent’s piece should be removed and the King/piece should be moved to the 2nd </w:t>
+            </w:r>
+            <w:r>
+              <w:lastRenderedPageBreak/>
+              <w:t>diagonal free space and remain there</w:t>
+            </w:r>
+            <w:r>
+              <w:t>.</w:t>
+            </w:r>
+          </w:p>
         </w:tc>
       </w:tr>
       <w:tr>
@@ -5108,7 +5217,17 @@
             </w:tcMar>
             <w:hideMark/>
           </w:tcPr>
-          <w:p/>
+          <w:p>
+            <w:r>
+              <w:t xml:space="preserve">King/piece does not move. </w:t>
+            </w:r>
+            <w:r>
+              <w:rPr>
+                <w:rFonts w:ascii="Calibri" w:hAnsi="Calibri" w:cs="Calibri"/>
+              </w:rPr>
+              <w:t>(We got rid of the notification. It’s too intrusive)</w:t>
+            </w:r>
+          </w:p>
         </w:tc>
       </w:tr>
       <w:tr>
@@ -5230,7 +5349,17 @@
             </w:tcMar>
             <w:hideMark/>
           </w:tcPr>
-          <w:p/>
+          <w:p>
+            <w:r>
+              <w:t>King/piece does not move.</w:t>
+            </w:r>
+            <w:r>
+              <w:rPr>
+                <w:rFonts w:ascii="Calibri" w:hAnsi="Calibri" w:cs="Calibri"/>
+              </w:rPr>
+              <w:t xml:space="preserve"> (We got rid of the notification. It’s too intrusive)</w:t>
+            </w:r>
+          </w:p>
         </w:tc>
       </w:tr>
       <w:tr>
@@ -5257,7 +5386,6 @@
                 <w:b/>
                 <w:bCs/>
               </w:rPr>
-              <w:lastRenderedPageBreak/>
               <w:t>Multiple Jumps Forward (legal)</w:t>
             </w:r>
           </w:p>
@@ -5309,6 +5437,7 @@
               </w:numPr>
             </w:pPr>
             <w:r>
+              <w:lastRenderedPageBreak/>
               <w:t>Player clicks on another empty diagonal space</w:t>
             </w:r>
           </w:p>
@@ -5354,28 +5483,39 @@
           </w:tcPr>
           <w:p>
             <w:r>
+              <w:lastRenderedPageBreak/>
               <w:t>The opponent’s pieces that are “jumped over” should be removed and the King/piece should be moved to the last diagonal free space clicked, and remain there</w:t>
             </w:r>
-          </w:p>
-        </w:tc>
-        <w:tc>
-          <w:tcPr>
-            <w:tcW w:w="0" w:type="auto"/>
-            <w:tcBorders>
-              <w:top w:val="single" w:sz="8" w:space="0" w:color="000000"/>
-              <w:left w:val="single" w:sz="8" w:space="0" w:color="000000"/>
-              <w:bottom w:val="single" w:sz="8" w:space="0" w:color="000000"/>
-              <w:right w:val="single" w:sz="8" w:space="0" w:color="000000"/>
-            </w:tcBorders>
-            <w:tcMar>
-              <w:top w:w="100" w:type="dxa"/>
-              <w:left w:w="100" w:type="dxa"/>
-              <w:bottom w:w="100" w:type="dxa"/>
-              <w:right w:w="100" w:type="dxa"/>
-            </w:tcMar>
-            <w:hideMark/>
-          </w:tcPr>
-          <w:p/>
+            <w:r>
+              <w:t>.</w:t>
+            </w:r>
+          </w:p>
+        </w:tc>
+        <w:tc>
+          <w:tcPr>
+            <w:tcW w:w="0" w:type="auto"/>
+            <w:tcBorders>
+              <w:top w:val="single" w:sz="8" w:space="0" w:color="000000"/>
+              <w:left w:val="single" w:sz="8" w:space="0" w:color="000000"/>
+              <w:bottom w:val="single" w:sz="8" w:space="0" w:color="000000"/>
+              <w:right w:val="single" w:sz="8" w:space="0" w:color="000000"/>
+            </w:tcBorders>
+            <w:tcMar>
+              <w:top w:w="100" w:type="dxa"/>
+              <w:left w:w="100" w:type="dxa"/>
+              <w:bottom w:w="100" w:type="dxa"/>
+              <w:right w:w="100" w:type="dxa"/>
+            </w:tcMar>
+            <w:hideMark/>
+          </w:tcPr>
+          <w:p>
+            <w:r>
+              <w:t>The opponent’s pieces that are “jumped over” should be removed and the King/piece should be moved to the last diagonal free space clicked, and remain there</w:t>
+            </w:r>
+            <w:r>
+              <w:t>.</w:t>
+            </w:r>
+          </w:p>
         </w:tc>
       </w:tr>
       <w:tr>
@@ -5519,7 +5659,17 @@
             </w:tcMar>
             <w:hideMark/>
           </w:tcPr>
-          <w:p/>
+          <w:p>
+            <w:r>
+              <w:t xml:space="preserve">The King/piece does not move. </w:t>
+            </w:r>
+            <w:r>
+              <w:rPr>
+                <w:rFonts w:ascii="Calibri" w:hAnsi="Calibri" w:cs="Calibri"/>
+              </w:rPr>
+              <w:t>(We got rid of the notification. It’s too intrusive)</w:t>
+            </w:r>
+          </w:p>
         </w:tc>
       </w:tr>
       <w:tr>
@@ -5597,7 +5747,11 @@
               </w:numPr>
             </w:pPr>
             <w:r>
-              <w:t>Player clicks on a space directly next to/in front of the previously selected space</w:t>
+              <w:t xml:space="preserve">Player clicks on a space directly next </w:t>
+            </w:r>
+            <w:r>
+              <w:lastRenderedPageBreak/>
+              <w:t>to/in front of the previously selected space</w:t>
             </w:r>
           </w:p>
           <w:p>
@@ -5608,7 +5762,6 @@
               </w:numPr>
             </w:pPr>
             <w:r>
-              <w:lastRenderedPageBreak/>
               <w:t>Player clicks "Submit Move" button</w:t>
             </w:r>
           </w:p>
@@ -5654,7 +5807,17 @@
             </w:tcMar>
             <w:hideMark/>
           </w:tcPr>
-          <w:p/>
+          <w:p>
+            <w:r>
+              <w:t>The King/piece does not move.</w:t>
+            </w:r>
+            <w:r>
+              <w:rPr>
+                <w:rFonts w:ascii="Calibri" w:hAnsi="Calibri" w:cs="Calibri"/>
+              </w:rPr>
+              <w:t xml:space="preserve"> (We got rid of the notification. It’s too intrusive)</w:t>
+            </w:r>
+          </w:p>
         </w:tc>
       </w:tr>
       <w:tr>
@@ -5757,26 +5920,36 @@
             <w:r>
               <w:t>King has moved back into a free diagonal space and remains there</w:t>
             </w:r>
-          </w:p>
-        </w:tc>
-        <w:tc>
-          <w:tcPr>
-            <w:tcW w:w="0" w:type="auto"/>
-            <w:tcBorders>
-              <w:top w:val="single" w:sz="8" w:space="0" w:color="000000"/>
-              <w:left w:val="single" w:sz="8" w:space="0" w:color="000000"/>
-              <w:bottom w:val="single" w:sz="8" w:space="0" w:color="000000"/>
-              <w:right w:val="single" w:sz="8" w:space="0" w:color="000000"/>
-            </w:tcBorders>
-            <w:tcMar>
-              <w:top w:w="100" w:type="dxa"/>
-              <w:left w:w="100" w:type="dxa"/>
-              <w:bottom w:w="100" w:type="dxa"/>
-              <w:right w:w="100" w:type="dxa"/>
-            </w:tcMar>
-            <w:hideMark/>
-          </w:tcPr>
-          <w:p/>
+            <w:r>
+              <w:t>.</w:t>
+            </w:r>
+          </w:p>
+        </w:tc>
+        <w:tc>
+          <w:tcPr>
+            <w:tcW w:w="0" w:type="auto"/>
+            <w:tcBorders>
+              <w:top w:val="single" w:sz="8" w:space="0" w:color="000000"/>
+              <w:left w:val="single" w:sz="8" w:space="0" w:color="000000"/>
+              <w:bottom w:val="single" w:sz="8" w:space="0" w:color="000000"/>
+              <w:right w:val="single" w:sz="8" w:space="0" w:color="000000"/>
+            </w:tcBorders>
+            <w:tcMar>
+              <w:top w:w="100" w:type="dxa"/>
+              <w:left w:w="100" w:type="dxa"/>
+              <w:bottom w:w="100" w:type="dxa"/>
+              <w:right w:w="100" w:type="dxa"/>
+            </w:tcMar>
+            <w:hideMark/>
+          </w:tcPr>
+          <w:p>
+            <w:r>
+              <w:t>King has moved back into a free diagonal space and remains there</w:t>
+            </w:r>
+            <w:r>
+              <w:t>.</w:t>
+            </w:r>
+          </w:p>
         </w:tc>
       </w:tr>
       <w:tr>
@@ -5898,7 +6071,17 @@
             </w:tcMar>
             <w:hideMark/>
           </w:tcPr>
-          <w:p/>
+          <w:p>
+            <w:r>
+              <w:t xml:space="preserve">Piece does not move. </w:t>
+            </w:r>
+            <w:r>
+              <w:rPr>
+                <w:rFonts w:ascii="Calibri" w:hAnsi="Calibri" w:cs="Calibri"/>
+              </w:rPr>
+              <w:t>(We got rid of the notification. It’s too intrusive)</w:t>
+            </w:r>
+          </w:p>
         </w:tc>
       </w:tr>
       <w:tr>
@@ -6021,7 +6204,17 @@
             </w:tcMar>
             <w:hideMark/>
           </w:tcPr>
-          <w:p/>
+          <w:p>
+            <w:r>
+              <w:t xml:space="preserve">King does not move. </w:t>
+            </w:r>
+            <w:r>
+              <w:rPr>
+                <w:rFonts w:ascii="Calibri" w:hAnsi="Calibri" w:cs="Calibri"/>
+              </w:rPr>
+              <w:t>(We got rid of the notification. It’s too intrusive)</w:t>
+            </w:r>
+          </w:p>
         </w:tc>
       </w:tr>
       <w:tr>
@@ -6048,6 +6241,7 @@
                 <w:b/>
                 <w:bCs/>
               </w:rPr>
+              <w:lastRenderedPageBreak/>
               <w:t>Move King into tile directly behind it (illegal)</w:t>
             </w:r>
           </w:p>
@@ -6144,7 +6338,17 @@
             </w:tcMar>
             <w:hideMark/>
           </w:tcPr>
-          <w:p/>
+          <w:p>
+            <w:r>
+              <w:t xml:space="preserve">King does not move. </w:t>
+            </w:r>
+            <w:r>
+              <w:rPr>
+                <w:rFonts w:ascii="Calibri" w:hAnsi="Calibri" w:cs="Calibri"/>
+              </w:rPr>
+              <w:t>(We got rid of the notification. It’s too intrusive)</w:t>
+            </w:r>
+          </w:p>
         </w:tc>
       </w:tr>
       <w:tr>
@@ -6211,7 +6415,6 @@
               </w:numPr>
             </w:pPr>
             <w:r>
-              <w:lastRenderedPageBreak/>
               <w:t>Player clicks on an empty diagonal space behind the selected King that is further behind an occupied diagonal space</w:t>
             </w:r>
           </w:p>
@@ -6246,33 +6449,38 @@
           </w:tcPr>
           <w:p>
             <w:r>
-              <w:lastRenderedPageBreak/>
-              <w:t xml:space="preserve">The opponent’s piece should be removed and the King should be </w:t>
-            </w:r>
-            <w:r>
-              <w:lastRenderedPageBreak/>
-              <w:t>moved backward to the 2nd diagonal free space and remain there</w:t>
-            </w:r>
-          </w:p>
-        </w:tc>
-        <w:tc>
-          <w:tcPr>
-            <w:tcW w:w="0" w:type="auto"/>
-            <w:tcBorders>
-              <w:top w:val="single" w:sz="8" w:space="0" w:color="000000"/>
-              <w:left w:val="single" w:sz="8" w:space="0" w:color="000000"/>
-              <w:bottom w:val="single" w:sz="8" w:space="0" w:color="000000"/>
-              <w:right w:val="single" w:sz="8" w:space="0" w:color="000000"/>
-            </w:tcBorders>
-            <w:tcMar>
-              <w:top w:w="100" w:type="dxa"/>
-              <w:left w:w="100" w:type="dxa"/>
-              <w:bottom w:w="100" w:type="dxa"/>
-              <w:right w:w="100" w:type="dxa"/>
-            </w:tcMar>
-            <w:hideMark/>
-          </w:tcPr>
-          <w:p/>
+              <w:t>The opponent’s piece should be removed and the King should be moved backward to the 2nd diagonal free space and remain there</w:t>
+            </w:r>
+            <w:r>
+              <w:t>.</w:t>
+            </w:r>
+          </w:p>
+        </w:tc>
+        <w:tc>
+          <w:tcPr>
+            <w:tcW w:w="0" w:type="auto"/>
+            <w:tcBorders>
+              <w:top w:val="single" w:sz="8" w:space="0" w:color="000000"/>
+              <w:left w:val="single" w:sz="8" w:space="0" w:color="000000"/>
+              <w:bottom w:val="single" w:sz="8" w:space="0" w:color="000000"/>
+              <w:right w:val="single" w:sz="8" w:space="0" w:color="000000"/>
+            </w:tcBorders>
+            <w:tcMar>
+              <w:top w:w="100" w:type="dxa"/>
+              <w:left w:w="100" w:type="dxa"/>
+              <w:bottom w:w="100" w:type="dxa"/>
+              <w:right w:w="100" w:type="dxa"/>
+            </w:tcMar>
+            <w:hideMark/>
+          </w:tcPr>
+          <w:p>
+            <w:r>
+              <w:t>The opponent’s piece should be removed and the King should be moved backward to the 2nd diagonal free space and remain there</w:t>
+            </w:r>
+            <w:r>
+              <w:t>.</w:t>
+            </w:r>
+          </w:p>
         </w:tc>
       </w:tr>
       <w:tr>
@@ -6395,7 +6603,17 @@
             </w:tcMar>
             <w:hideMark/>
           </w:tcPr>
-          <w:p/>
+          <w:p>
+            <w:r>
+              <w:t xml:space="preserve">Piece does not move. </w:t>
+            </w:r>
+            <w:r>
+              <w:rPr>
+                <w:rFonts w:ascii="Calibri" w:hAnsi="Calibri" w:cs="Calibri"/>
+              </w:rPr>
+              <w:t>(We got rid of the notification. It’s too intrusive)</w:t>
+            </w:r>
+          </w:p>
         </w:tc>
       </w:tr>
       <w:tr>
@@ -6462,7 +6680,11 @@
               </w:numPr>
             </w:pPr>
             <w:r>
-              <w:t>Player clicks on an occupied diagonal space behind the selected King that is further behind an occupied diagonal space</w:t>
+              <w:t xml:space="preserve">Player clicks on an occupied diagonal space behind the selected King that is </w:t>
+            </w:r>
+            <w:r>
+              <w:lastRenderedPageBreak/>
+              <w:t>further behind an occupied diagonal space</w:t>
             </w:r>
           </w:p>
           <w:p>
@@ -6496,6 +6718,7 @@
           </w:tcPr>
           <w:p>
             <w:r>
+              <w:lastRenderedPageBreak/>
               <w:t>King does not move. Player is notified that it’s an illegal move.</w:t>
             </w:r>
           </w:p>
@@ -6518,7 +6741,17 @@
             </w:tcMar>
             <w:hideMark/>
           </w:tcPr>
-          <w:p/>
+          <w:p>
+            <w:r>
+              <w:t xml:space="preserve">King does not move. </w:t>
+            </w:r>
+            <w:r>
+              <w:rPr>
+                <w:rFonts w:ascii="Calibri" w:hAnsi="Calibri" w:cs="Calibri"/>
+              </w:rPr>
+              <w:t>(We got rid of the notification. It’s too intrusive)</w:t>
+            </w:r>
+          </w:p>
         </w:tc>
       </w:tr>
       <w:tr>
@@ -6641,7 +6874,17 @@
             </w:tcMar>
             <w:hideMark/>
           </w:tcPr>
-          <w:p/>
+          <w:p>
+            <w:r>
+              <w:t xml:space="preserve">King does not move. </w:t>
+            </w:r>
+            <w:r>
+              <w:rPr>
+                <w:rFonts w:ascii="Calibri" w:hAnsi="Calibri" w:cs="Calibri"/>
+              </w:rPr>
+              <w:t>(We got rid of the notification. It’s too intrusive)</w:t>
+            </w:r>
+          </w:p>
         </w:tc>
       </w:tr>
       <w:tr>
@@ -6668,23 +6911,7 @@
                 <w:b/>
                 <w:bCs/>
               </w:rPr>
-              <w:t xml:space="preserve">Multiple King </w:t>
-            </w:r>
-            <w:proofErr w:type="gramStart"/>
-            <w:r>
-              <w:rPr>
-                <w:b/>
-                <w:bCs/>
-              </w:rPr>
-              <w:t>jumps</w:t>
-            </w:r>
-            <w:proofErr w:type="gramEnd"/>
-            <w:r>
-              <w:rPr>
-                <w:b/>
-                <w:bCs/>
-              </w:rPr>
-              <w:t xml:space="preserve"> Backwards (legal)</w:t>
+              <w:t>Multiple King jumps Backwards (legal)</w:t>
             </w:r>
           </w:p>
         </w:tc>
@@ -6724,7 +6951,6 @@
               </w:numPr>
             </w:pPr>
             <w:r>
-              <w:lastRenderedPageBreak/>
               <w:t>Player clicks on an empty diagonal space that is after an occupied diagonal space behind the selected King</w:t>
             </w:r>
           </w:p>
@@ -6781,33 +7007,32 @@
           </w:tcPr>
           <w:p>
             <w:r>
-              <w:lastRenderedPageBreak/>
-              <w:t xml:space="preserve">The opponent’s pieces that are “jumped over” should be </w:t>
-            </w:r>
-            <w:r>
-              <w:lastRenderedPageBreak/>
-              <w:t xml:space="preserve">removed and the King should be moved to the last diagonal free space and remain there. </w:t>
-            </w:r>
-          </w:p>
-        </w:tc>
-        <w:tc>
-          <w:tcPr>
-            <w:tcW w:w="0" w:type="auto"/>
-            <w:tcBorders>
-              <w:top w:val="single" w:sz="8" w:space="0" w:color="000000"/>
-              <w:left w:val="single" w:sz="8" w:space="0" w:color="000000"/>
-              <w:bottom w:val="single" w:sz="8" w:space="0" w:color="000000"/>
-              <w:right w:val="single" w:sz="8" w:space="0" w:color="000000"/>
-            </w:tcBorders>
-            <w:tcMar>
-              <w:top w:w="100" w:type="dxa"/>
-              <w:left w:w="100" w:type="dxa"/>
-              <w:bottom w:w="100" w:type="dxa"/>
-              <w:right w:w="100" w:type="dxa"/>
-            </w:tcMar>
-            <w:hideMark/>
-          </w:tcPr>
-          <w:p/>
+              <w:t xml:space="preserve">The opponent’s pieces that are “jumped over” should be removed and the King should be moved to the last diagonal free space and remain there. </w:t>
+            </w:r>
+          </w:p>
+        </w:tc>
+        <w:tc>
+          <w:tcPr>
+            <w:tcW w:w="0" w:type="auto"/>
+            <w:tcBorders>
+              <w:top w:val="single" w:sz="8" w:space="0" w:color="000000"/>
+              <w:left w:val="single" w:sz="8" w:space="0" w:color="000000"/>
+              <w:bottom w:val="single" w:sz="8" w:space="0" w:color="000000"/>
+              <w:right w:val="single" w:sz="8" w:space="0" w:color="000000"/>
+            </w:tcBorders>
+            <w:tcMar>
+              <w:top w:w="100" w:type="dxa"/>
+              <w:left w:w="100" w:type="dxa"/>
+              <w:bottom w:w="100" w:type="dxa"/>
+              <w:right w:w="100" w:type="dxa"/>
+            </w:tcMar>
+            <w:hideMark/>
+          </w:tcPr>
+          <w:p>
+            <w:r>
+              <w:t>The opponent’s pieces that are “jumped over” should be removed and the King should be moved to the last diagonal free space and remain there.</w:t>
+            </w:r>
+          </w:p>
         </w:tc>
       </w:tr>
       <w:tr>
@@ -6834,6 +7059,7 @@
                 <w:b/>
                 <w:bCs/>
               </w:rPr>
+              <w:lastRenderedPageBreak/>
               <w:t>Multiple piece/king jumps backwards with a jump into an occupied space (illegal)</w:t>
             </w:r>
           </w:p>
@@ -6952,7 +7178,17 @@
             </w:tcMar>
             <w:hideMark/>
           </w:tcPr>
-          <w:p/>
+          <w:p>
+            <w:r>
+              <w:t xml:space="preserve">The King does not move. </w:t>
+            </w:r>
+            <w:r>
+              <w:rPr>
+                <w:rFonts w:ascii="Calibri" w:hAnsi="Calibri" w:cs="Calibri"/>
+              </w:rPr>
+              <w:t>(We got rid of the notification. It’s too intrusive)</w:t>
+            </w:r>
+          </w:p>
         </w:tc>
       </w:tr>
       <w:tr>
@@ -7086,7 +7322,17 @@
             </w:tcMar>
             <w:hideMark/>
           </w:tcPr>
-          <w:p/>
+          <w:p>
+            <w:r>
+              <w:t xml:space="preserve">The King does not move. </w:t>
+            </w:r>
+            <w:r>
+              <w:rPr>
+                <w:rFonts w:ascii="Calibri" w:hAnsi="Calibri" w:cs="Calibri"/>
+              </w:rPr>
+              <w:t>(We got rid of the notification. It’s too intrusive)</w:t>
+            </w:r>
+          </w:p>
         </w:tc>
       </w:tr>
       <w:tr>
@@ -7113,7 +7359,6 @@
                 <w:b/>
                 <w:bCs/>
               </w:rPr>
-              <w:lastRenderedPageBreak/>
               <w:t>Multiple Jumps Backwards with a piece (illegal)</w:t>
             </w:r>
           </w:p>
@@ -7154,6 +7399,7 @@
               </w:numPr>
             </w:pPr>
             <w:r>
+              <w:lastRenderedPageBreak/>
               <w:t>Player clicks on an empty diagonal space that directly follows an occupied diagonal space behind the selected piece</w:t>
             </w:r>
           </w:p>
@@ -7210,6 +7456,7 @@
           </w:tcPr>
           <w:p>
             <w:r>
+              <w:lastRenderedPageBreak/>
               <w:t>The piece does not move. Player is notified that it’s an illegal move.</w:t>
             </w:r>
           </w:p>
@@ -7232,7 +7479,25 @@
             </w:tcMar>
             <w:hideMark/>
           </w:tcPr>
-          <w:p/>
+          <w:p>
+            <w:r>
+              <w:lastRenderedPageBreak/>
+              <w:t xml:space="preserve">The piece does not move. </w:t>
+            </w:r>
+            <w:r>
+              <w:rPr>
+                <w:rFonts w:ascii="Calibri" w:hAnsi="Calibri" w:cs="Calibri"/>
+              </w:rPr>
+              <w:t xml:space="preserve">(We got rid of the </w:t>
+            </w:r>
+            <w:r>
+              <w:rPr>
+                <w:rFonts w:ascii="Calibri" w:hAnsi="Calibri" w:cs="Calibri"/>
+              </w:rPr>
+              <w:lastRenderedPageBreak/>
+              <w:t>notification. It’s too intrusive)</w:t>
+            </w:r>
+          </w:p>
         </w:tc>
       </w:tr>
     </w:tbl>
@@ -7277,10 +7542,10 @@
         <w:tblLook w:val="04A0" w:firstRow="1" w:lastRow="0" w:firstColumn="1" w:lastColumn="0" w:noHBand="0" w:noVBand="1"/>
       </w:tblPr>
       <w:tblGrid>
-        <w:gridCol w:w="1748"/>
-        <w:gridCol w:w="3405"/>
-        <w:gridCol w:w="3424"/>
-        <w:gridCol w:w="783"/>
+        <w:gridCol w:w="1539"/>
+        <w:gridCol w:w="2763"/>
+        <w:gridCol w:w="2395"/>
+        <w:gridCol w:w="2663"/>
       </w:tblGrid>
       <w:tr>
         <w:tc>
@@ -7492,7 +7757,14 @@
             </w:tcMar>
             <w:hideMark/>
           </w:tcPr>
-          <w:p/>
+          <w:p>
+            <w:r>
+              <w:t>A message appears to the player indicating that the game has ended and that they have lost.</w:t>
+            </w:r>
+            <w:r>
+              <w:t xml:space="preserve"> </w:t>
+            </w:r>
+          </w:p>
         </w:tc>
       </w:tr>
       <w:tr>
@@ -7595,7 +7867,17 @@
             </w:tcMar>
             <w:hideMark/>
           </w:tcPr>
-          <w:p/>
+          <w:p>
+            <w:r>
+              <w:t xml:space="preserve">A message appears to the player indicating that the game has ended </w:t>
+            </w:r>
+            <w:r>
+              <w:t xml:space="preserve">because the time elapsed </w:t>
+            </w:r>
+            <w:r>
+              <w:t>and that they have won.</w:t>
+            </w:r>
+          </w:p>
         </w:tc>
       </w:tr>
       <w:tr>
@@ -7622,6 +7904,7 @@
                 <w:b/>
                 <w:bCs/>
               </w:rPr>
+              <w:lastRenderedPageBreak/>
               <w:t>Pieces are depleted</w:t>
             </w:r>
           </w:p>
@@ -7651,15 +7934,7 @@
               </w:numPr>
             </w:pPr>
             <w:r>
-              <w:t xml:space="preserve">Opponent makes moves until they have captured </w:t>
-            </w:r>
-            <w:proofErr w:type="gramStart"/>
-            <w:r>
-              <w:t>all of</w:t>
-            </w:r>
-            <w:proofErr w:type="gramEnd"/>
-            <w:r>
-              <w:t xml:space="preserve"> the player’s pieces.</w:t>
+              <w:t>Opponent makes moves until they have captured all of the player’s pieces.</w:t>
             </w:r>
           </w:p>
         </w:tc>
@@ -7703,7 +7978,11 @@
             </w:tcMar>
             <w:hideMark/>
           </w:tcPr>
-          <w:p/>
+          <w:p>
+            <w:r>
+              <w:t>A message appears to the player indicating that the game has ended and that they have lost.</w:t>
+            </w:r>
+          </w:p>
         </w:tc>
       </w:tr>
       <w:tr>
@@ -7759,15 +8038,7 @@
               </w:numPr>
             </w:pPr>
             <w:r>
-              <w:t xml:space="preserve">Player makes moves until they have captured </w:t>
-            </w:r>
-            <w:proofErr w:type="gramStart"/>
-            <w:r>
-              <w:t>all of</w:t>
-            </w:r>
-            <w:proofErr w:type="gramEnd"/>
-            <w:r>
-              <w:t xml:space="preserve"> the opponent’s pieces.</w:t>
+              <w:t>Player makes moves until they have captured all of the opponent’s pieces.</w:t>
             </w:r>
           </w:p>
         </w:tc>
@@ -7811,7 +8082,11 @@
             </w:tcMar>
             <w:hideMark/>
           </w:tcPr>
-          <w:p/>
+          <w:p>
+            <w:r>
+              <w:t>A message appears to the player indicating that the game has ended and that they have won.</w:t>
+            </w:r>
+          </w:p>
         </w:tc>
       </w:tr>
       <w:tr>
@@ -7838,7 +8113,6 @@
                 <w:b/>
                 <w:bCs/>
               </w:rPr>
-              <w:lastRenderedPageBreak/>
               <w:t>Forfeit</w:t>
             </w:r>
           </w:p>
@@ -7912,7 +8186,20 @@
             </w:tcMar>
             <w:hideMark/>
           </w:tcPr>
-          <w:p/>
+          <w:p>
+            <w:r>
+              <w:t>A message appears to both players</w:t>
+            </w:r>
+            <w:r>
+              <w:t xml:space="preserve"> indicating that the game has ended </w:t>
+            </w:r>
+            <w:r>
+              <w:t xml:space="preserve">because of a forfeit, </w:t>
+            </w:r>
+            <w:r>
+              <w:t>and that player 1 lost and player 2 won.</w:t>
+            </w:r>
+          </w:p>
         </w:tc>
       </w:tr>
       <w:tr>
@@ -8012,7 +8299,17 @@
             </w:tcMar>
             <w:hideMark/>
           </w:tcPr>
-          <w:p/>
+          <w:p>
+            <w:r>
+              <w:t>A message appears to the player indicating that the game has ended</w:t>
+            </w:r>
+            <w:r>
+              <w:t xml:space="preserve"> because of a forfeit</w:t>
+            </w:r>
+            <w:r>
+              <w:t xml:space="preserve"> and that they have won.</w:t>
+            </w:r>
+          </w:p>
         </w:tc>
       </w:tr>
     </w:tbl>
@@ -8044,10 +8341,10 @@
         <w:tblLook w:val="04A0" w:firstRow="1" w:lastRow="0" w:firstColumn="1" w:lastColumn="0" w:noHBand="0" w:noVBand="1"/>
       </w:tblPr>
       <w:tblGrid>
-        <w:gridCol w:w="1378"/>
-        <w:gridCol w:w="4422"/>
-        <w:gridCol w:w="2777"/>
-        <w:gridCol w:w="783"/>
+        <w:gridCol w:w="1296"/>
+        <w:gridCol w:w="4291"/>
+        <w:gridCol w:w="1876"/>
+        <w:gridCol w:w="1897"/>
       </w:tblGrid>
       <w:tr>
         <w:tc>
@@ -8267,7 +8564,17 @@
             </w:tcMar>
             <w:hideMark/>
           </w:tcPr>
-          <w:p/>
+          <w:p>
+            <w:r>
+              <w:t xml:space="preserve">Main page loads on the browser. The new page displays a menu </w:t>
+            </w:r>
+            <w:r>
+              <w:t>in the center</w:t>
+            </w:r>
+            <w:r>
+              <w:t xml:space="preserve"> of the screen with “Host Game” and “Join Game” buttons.</w:t>
+            </w:r>
+          </w:p>
         </w:tc>
       </w:tr>
       <w:tr>
@@ -8297,6 +8604,7 @@
                 <w:b/>
                 <w:bCs/>
               </w:rPr>
+              <w:lastRenderedPageBreak/>
               <w:t>Join Game: Page Requested</w:t>
             </w:r>
           </w:p>
@@ -8381,7 +8689,14 @@
             </w:tcMar>
             <w:hideMark/>
           </w:tcPr>
-          <w:p/>
+          <w:p>
+            <w:r>
+              <w:t>Main screen displays a page with “Join Game” box, which contains a form with two input text boxes: Username and Game ID. The page also contains</w:t>
+            </w:r>
+            <w:r>
+              <w:t xml:space="preserve"> a list of all new public games (if available).</w:t>
+            </w:r>
+          </w:p>
         </w:tc>
       </w:tr>
       <w:tr>
@@ -8492,7 +8807,17 @@
             </w:tcMar>
             <w:hideMark/>
           </w:tcPr>
-          <w:p/>
+          <w:p>
+            <w:r>
+              <w:t>Main screen displays a form with a textbox for the username, radio buttons to select the mode of the game, and radio buttons to choose the color combination of the tiles. The form contains a submit</w:t>
+            </w:r>
+            <w:r>
+              <w:t xml:space="preserve"> button</w:t>
+            </w:r>
+            <w:r>
+              <w:t>.</w:t>
+            </w:r>
+          </w:p>
         </w:tc>
       </w:tr>
       <w:tr>
@@ -8559,7 +8884,6 @@
               </w:numPr>
             </w:pPr>
             <w:r>
-              <w:lastRenderedPageBreak/>
               <w:t xml:space="preserve">Select </w:t>
             </w:r>
             <w:r>
@@ -8615,12 +8939,7 @@
           </w:tcPr>
           <w:p>
             <w:r>
-              <w:lastRenderedPageBreak/>
-              <w:t xml:space="preserve">Game successfully created: host is notified through a </w:t>
-            </w:r>
-            <w:r>
-              <w:lastRenderedPageBreak/>
-              <w:t>prompt displaying the Game-ID.</w:t>
+              <w:t>Game successfully created: host is notified through a prompt displaying the Game-ID.</w:t>
             </w:r>
           </w:p>
           <w:p/>
@@ -8642,6 +8961,14 @@
             </w:tcMar>
             <w:hideMark/>
           </w:tcPr>
+          <w:p>
+            <w:r>
+              <w:t xml:space="preserve">Game successfully created: host is </w:t>
+            </w:r>
+            <w:r>
+              <w:t xml:space="preserve">taken to the board game displaying the game ID. The game is paused and om overlay screen opens. </w:t>
+            </w:r>
+          </w:p>
           <w:p/>
         </w:tc>
       </w:tr>
@@ -8730,6 +9057,7 @@
               </w:numPr>
             </w:pPr>
             <w:r>
+              <w:lastRenderedPageBreak/>
               <w:t>Select a color</w:t>
             </w:r>
           </w:p>
@@ -8764,10 +9092,15 @@
           </w:tcPr>
           <w:p>
             <w:r>
+              <w:lastRenderedPageBreak/>
               <w:t>Game successfully created: host</w:t>
             </w:r>
             <w:r>
-              <w:t> is notified through a prompt displaying the Game-ID.</w:t>
+              <w:t xml:space="preserve"> is notified through a </w:t>
+            </w:r>
+            <w:r>
+              <w:lastRenderedPageBreak/>
+              <w:t>prompt displaying the Game-ID.</w:t>
             </w:r>
           </w:p>
           <w:p>
@@ -8793,6 +9126,19 @@
             </w:tcMar>
             <w:hideMark/>
           </w:tcPr>
+          <w:p>
+            <w:r>
+              <w:lastRenderedPageBreak/>
+              <w:t xml:space="preserve">Game successfully created: host is </w:t>
+            </w:r>
+            <w:r>
+              <w:t xml:space="preserve">taken to the board game displaying </w:t>
+            </w:r>
+            <w:r>
+              <w:lastRenderedPageBreak/>
+              <w:t xml:space="preserve">the game ID. The game is paused and om overlay screen opens. </w:t>
+            </w:r>
+          </w:p>
           <w:p/>
         </w:tc>
       </w:tr>
@@ -8928,7 +9274,20 @@
             </w:tcMar>
             <w:hideMark/>
           </w:tcPr>
-          <w:p/>
+          <w:p>
+            <w:r>
+              <w:t>Player successfully added to the chosen game after game ID validation. Host is notified, checker page loads for bo</w:t>
+            </w:r>
+            <w:r>
+              <w:t xml:space="preserve">th players </w:t>
+            </w:r>
+            <w:r>
+              <w:t xml:space="preserve">(unpauses for host) </w:t>
+            </w:r>
+            <w:r>
+              <w:t>and the game starts.</w:t>
+            </w:r>
+          </w:p>
         </w:tc>
       </w:tr>
       <w:tr>
@@ -9053,7 +9412,11 @@
             </w:tcMar>
             <w:hideMark/>
           </w:tcPr>
-          <w:p/>
+          <w:p>
+            <w:r>
+              <w:t>User is notified that the ID entered is invalid, and prompted to re-enter valid information.</w:t>
+            </w:r>
+          </w:p>
         </w:tc>
       </w:tr>
     </w:tbl>
@@ -9084,10 +9447,10 @@
         <w:tblLook w:val="04A0" w:firstRow="1" w:lastRow="0" w:firstColumn="1" w:lastColumn="0" w:noHBand="0" w:noVBand="1"/>
       </w:tblPr>
       <w:tblGrid>
-        <w:gridCol w:w="1703"/>
-        <w:gridCol w:w="3480"/>
-        <w:gridCol w:w="3394"/>
-        <w:gridCol w:w="783"/>
+        <w:gridCol w:w="1423"/>
+        <w:gridCol w:w="3023"/>
+        <w:gridCol w:w="2457"/>
+        <w:gridCol w:w="2457"/>
       </w:tblGrid>
       <w:tr>
         <w:tc>
@@ -9252,15 +9615,7 @@
               </w:numPr>
             </w:pPr>
             <w:r>
-              <w:t xml:space="preserve">Call the </w:t>
-            </w:r>
-            <w:proofErr w:type="spellStart"/>
-            <w:r>
-              <w:t>createRandomID</w:t>
-            </w:r>
-            <w:proofErr w:type="spellEnd"/>
-            <w:r>
-              <w:t xml:space="preserve"> function</w:t>
+              <w:t>Call the createRandomID function</w:t>
             </w:r>
           </w:p>
         </w:tc>
@@ -9304,7 +9659,11 @@
             </w:tcMar>
             <w:hideMark/>
           </w:tcPr>
-          <w:p/>
+          <w:p>
+            <w:r>
+              <w:t>The generated ID has the correct length and character set (as specified by global constants).</w:t>
+            </w:r>
+          </w:p>
         </w:tc>
       </w:tr>
       <w:tr>
@@ -9331,6 +9690,7 @@
                 <w:b/>
                 <w:bCs/>
               </w:rPr>
+              <w:lastRenderedPageBreak/>
               <w:t>Create URL</w:t>
             </w:r>
           </w:p>
@@ -9360,15 +9720,7 @@
               </w:numPr>
             </w:pPr>
             <w:r>
-              <w:t xml:space="preserve">Call the </w:t>
-            </w:r>
-            <w:proofErr w:type="spellStart"/>
-            <w:r>
-              <w:t>createURL</w:t>
-            </w:r>
-            <w:proofErr w:type="spellEnd"/>
-            <w:r>
-              <w:t xml:space="preserve"> function</w:t>
+              <w:t>Call the createURL function</w:t>
             </w:r>
           </w:p>
         </w:tc>
@@ -9412,7 +9764,11 @@
             </w:tcMar>
             <w:hideMark/>
           </w:tcPr>
-          <w:p/>
+          <w:p>
+            <w:r>
+              <w:t>The generated URL conforms to the MongoDB URL format.</w:t>
+            </w:r>
+          </w:p>
         </w:tc>
       </w:tr>
       <w:tr>
@@ -9439,7 +9795,6 @@
                 <w:b/>
                 <w:bCs/>
               </w:rPr>
-              <w:lastRenderedPageBreak/>
               <w:t>Connect when Database is Up</w:t>
             </w:r>
           </w:p>
@@ -9503,36 +9858,32 @@
           </w:tcPr>
           <w:p>
             <w:r>
-              <w:t xml:space="preserve">The request returns a success code and loads all database collections into the </w:t>
-            </w:r>
-            <w:proofErr w:type="spellStart"/>
-            <w:r>
-              <w:t>colls</w:t>
-            </w:r>
-            <w:proofErr w:type="spellEnd"/>
-            <w:r>
-              <w:t xml:space="preserve"> object.</w:t>
-            </w:r>
-          </w:p>
-        </w:tc>
-        <w:tc>
-          <w:tcPr>
-            <w:tcW w:w="0" w:type="auto"/>
-            <w:tcBorders>
-              <w:top w:val="single" w:sz="8" w:space="0" w:color="000000"/>
-              <w:left w:val="single" w:sz="8" w:space="0" w:color="000000"/>
-              <w:bottom w:val="single" w:sz="8" w:space="0" w:color="000000"/>
-              <w:right w:val="single" w:sz="8" w:space="0" w:color="000000"/>
-            </w:tcBorders>
-            <w:tcMar>
-              <w:top w:w="100" w:type="dxa"/>
-              <w:left w:w="100" w:type="dxa"/>
-              <w:bottom w:w="100" w:type="dxa"/>
-              <w:right w:w="100" w:type="dxa"/>
-            </w:tcMar>
-            <w:hideMark/>
-          </w:tcPr>
-          <w:p/>
+              <w:t>The request returns a success code and loads all database collections into the colls object.</w:t>
+            </w:r>
+          </w:p>
+        </w:tc>
+        <w:tc>
+          <w:tcPr>
+            <w:tcW w:w="0" w:type="auto"/>
+            <w:tcBorders>
+              <w:top w:val="single" w:sz="8" w:space="0" w:color="000000"/>
+              <w:left w:val="single" w:sz="8" w:space="0" w:color="000000"/>
+              <w:bottom w:val="single" w:sz="8" w:space="0" w:color="000000"/>
+              <w:right w:val="single" w:sz="8" w:space="0" w:color="000000"/>
+            </w:tcBorders>
+            <w:tcMar>
+              <w:top w:w="100" w:type="dxa"/>
+              <w:left w:w="100" w:type="dxa"/>
+              <w:bottom w:w="100" w:type="dxa"/>
+              <w:right w:w="100" w:type="dxa"/>
+            </w:tcMar>
+            <w:hideMark/>
+          </w:tcPr>
+          <w:p>
+            <w:r>
+              <w:t>The request returns a success code and loads all database collections into the colls object.</w:t>
+            </w:r>
+          </w:p>
         </w:tc>
       </w:tr>
       <w:tr>
@@ -9622,36 +9973,32 @@
           </w:tcPr>
           <w:p>
             <w:r>
-              <w:t xml:space="preserve">The request returns an error code and the </w:t>
-            </w:r>
-            <w:proofErr w:type="spellStart"/>
-            <w:r>
-              <w:t>db</w:t>
-            </w:r>
-            <w:proofErr w:type="spellEnd"/>
-            <w:r>
-              <w:t xml:space="preserve"> object is set to null.</w:t>
-            </w:r>
-          </w:p>
-        </w:tc>
-        <w:tc>
-          <w:tcPr>
-            <w:tcW w:w="0" w:type="auto"/>
-            <w:tcBorders>
-              <w:top w:val="single" w:sz="8" w:space="0" w:color="000000"/>
-              <w:left w:val="single" w:sz="8" w:space="0" w:color="000000"/>
-              <w:bottom w:val="single" w:sz="8" w:space="0" w:color="000000"/>
-              <w:right w:val="single" w:sz="8" w:space="0" w:color="000000"/>
-            </w:tcBorders>
-            <w:tcMar>
-              <w:top w:w="100" w:type="dxa"/>
-              <w:left w:w="100" w:type="dxa"/>
-              <w:bottom w:w="100" w:type="dxa"/>
-              <w:right w:w="100" w:type="dxa"/>
-            </w:tcMar>
-            <w:hideMark/>
-          </w:tcPr>
-          <w:p/>
+              <w:t>The request returns an error code and the db object is set to null.</w:t>
+            </w:r>
+          </w:p>
+        </w:tc>
+        <w:tc>
+          <w:tcPr>
+            <w:tcW w:w="0" w:type="auto"/>
+            <w:tcBorders>
+              <w:top w:val="single" w:sz="8" w:space="0" w:color="000000"/>
+              <w:left w:val="single" w:sz="8" w:space="0" w:color="000000"/>
+              <w:bottom w:val="single" w:sz="8" w:space="0" w:color="000000"/>
+              <w:right w:val="single" w:sz="8" w:space="0" w:color="000000"/>
+            </w:tcBorders>
+            <w:tcMar>
+              <w:top w:w="100" w:type="dxa"/>
+              <w:left w:w="100" w:type="dxa"/>
+              <w:bottom w:w="100" w:type="dxa"/>
+              <w:right w:w="100" w:type="dxa"/>
+            </w:tcMar>
+            <w:hideMark/>
+          </w:tcPr>
+          <w:p>
+            <w:r>
+              <w:t>The request returns an error code and the db object is set to null.</w:t>
+            </w:r>
+          </w:p>
         </w:tc>
       </w:tr>
       <w:tr>
@@ -9707,15 +10054,7 @@
               </w:numPr>
             </w:pPr>
             <w:r>
-              <w:t xml:space="preserve">Call the </w:t>
-            </w:r>
-            <w:proofErr w:type="spellStart"/>
-            <w:r>
-              <w:t>addPlayer</w:t>
-            </w:r>
-            <w:proofErr w:type="spellEnd"/>
-            <w:r>
-              <w:t xml:space="preserve"> function with a valid player object</w:t>
+              <w:t>Call the addPlayer function with a valid player object</w:t>
             </w:r>
           </w:p>
         </w:tc>
@@ -9759,7 +10098,11 @@
             </w:tcMar>
             <w:hideMark/>
           </w:tcPr>
-          <w:p/>
+          <w:p>
+            <w:r>
+              <w:t>The player object is added to the players collection in the database.</w:t>
+            </w:r>
+          </w:p>
         </w:tc>
       </w:tr>
       <w:tr>
@@ -9815,15 +10158,7 @@
               </w:numPr>
             </w:pPr>
             <w:r>
-              <w:t xml:space="preserve">Call the </w:t>
-            </w:r>
-            <w:proofErr w:type="spellStart"/>
-            <w:r>
-              <w:t>addGame</w:t>
-            </w:r>
-            <w:proofErr w:type="spellEnd"/>
-            <w:r>
-              <w:t xml:space="preserve"> function with a valid game object</w:t>
+              <w:t>Call the addGame function with a valid game object</w:t>
             </w:r>
           </w:p>
         </w:tc>
@@ -9867,7 +10202,11 @@
             </w:tcMar>
             <w:hideMark/>
           </w:tcPr>
-          <w:p/>
+          <w:p>
+            <w:r>
+              <w:t>The game object is added to the games collection in the database.</w:t>
+            </w:r>
+          </w:p>
         </w:tc>
       </w:tr>
       <w:tr>
@@ -9923,15 +10262,7 @@
               </w:numPr>
             </w:pPr>
             <w:r>
-              <w:t xml:space="preserve">Call the </w:t>
-            </w:r>
-            <w:proofErr w:type="spellStart"/>
-            <w:r>
-              <w:t>getPlayer</w:t>
-            </w:r>
-            <w:proofErr w:type="spellEnd"/>
-            <w:r>
-              <w:t xml:space="preserve"> function with a valid player ID</w:t>
+              <w:t>Call the getPlayer function with a valid player ID</w:t>
             </w:r>
           </w:p>
         </w:tc>
@@ -9975,7 +10306,11 @@
             </w:tcMar>
             <w:hideMark/>
           </w:tcPr>
-          <w:p/>
+          <w:p>
+            <w:r>
+              <w:t>The correct player object is returned unmodified from the database.</w:t>
+            </w:r>
+          </w:p>
         </w:tc>
       </w:tr>
       <w:tr>
@@ -10031,15 +10366,7 @@
               </w:numPr>
             </w:pPr>
             <w:r>
-              <w:t xml:space="preserve">Call the </w:t>
-            </w:r>
-            <w:proofErr w:type="spellStart"/>
-            <w:r>
-              <w:t>getGame</w:t>
-            </w:r>
-            <w:proofErr w:type="spellEnd"/>
-            <w:r>
-              <w:t xml:space="preserve"> function with a valid game ID</w:t>
+              <w:t>Call the getGame function with a valid game ID</w:t>
             </w:r>
           </w:p>
         </w:tc>
@@ -10083,7 +10410,11 @@
             </w:tcMar>
             <w:hideMark/>
           </w:tcPr>
-          <w:p/>
+          <w:p>
+            <w:r>
+              <w:t>The correct game object is returned unmodified from the database.</w:t>
+            </w:r>
+          </w:p>
         </w:tc>
       </w:tr>
       <w:tr>
@@ -10139,15 +10470,7 @@
               </w:numPr>
             </w:pPr>
             <w:r>
-              <w:t xml:space="preserve">Call the </w:t>
-            </w:r>
-            <w:proofErr w:type="spellStart"/>
-            <w:r>
-              <w:t>updatePlayer</w:t>
-            </w:r>
-            <w:proofErr w:type="spellEnd"/>
-            <w:r>
-              <w:t xml:space="preserve"> function with a valid player object</w:t>
+              <w:t>Call the updatePlayer function with a valid player object</w:t>
             </w:r>
           </w:p>
         </w:tc>
@@ -10191,7 +10514,11 @@
             </w:tcMar>
             <w:hideMark/>
           </w:tcPr>
-          <w:p/>
+          <w:p>
+            <w:r>
+              <w:t>The player object in the database with the same ID is replaced with the new one.</w:t>
+            </w:r>
+          </w:p>
         </w:tc>
       </w:tr>
       <w:tr>
@@ -10218,6 +10545,7 @@
                 <w:b/>
                 <w:bCs/>
               </w:rPr>
+              <w:lastRenderedPageBreak/>
               <w:t>Update Game</w:t>
             </w:r>
           </w:p>
@@ -10247,15 +10575,7 @@
               </w:numPr>
             </w:pPr>
             <w:r>
-              <w:t xml:space="preserve">Call the </w:t>
-            </w:r>
-            <w:proofErr w:type="spellStart"/>
-            <w:r>
-              <w:t>updateGame</w:t>
-            </w:r>
-            <w:proofErr w:type="spellEnd"/>
-            <w:r>
-              <w:t xml:space="preserve"> function with a valid game object</w:t>
+              <w:t>Call the updateGame function with a valid game object</w:t>
             </w:r>
           </w:p>
         </w:tc>
@@ -10299,7 +10619,11 @@
             </w:tcMar>
             <w:hideMark/>
           </w:tcPr>
-          <w:p/>
+          <w:p>
+            <w:r>
+              <w:t>The game object in the database with the same ID is replaced with the new one.</w:t>
+            </w:r>
+          </w:p>
         </w:tc>
       </w:tr>
     </w:tbl>
@@ -10331,10 +10655,10 @@
         <w:tblLook w:val="04A0" w:firstRow="1" w:lastRow="0" w:firstColumn="1" w:lastColumn="0" w:noHBand="0" w:noVBand="1"/>
       </w:tblPr>
       <w:tblGrid>
-        <w:gridCol w:w="1606"/>
-        <w:gridCol w:w="3156"/>
-        <w:gridCol w:w="3815"/>
-        <w:gridCol w:w="783"/>
+        <w:gridCol w:w="1423"/>
+        <w:gridCol w:w="2557"/>
+        <w:gridCol w:w="2690"/>
+        <w:gridCol w:w="2690"/>
       </w:tblGrid>
       <w:tr>
         <w:tc>
@@ -10522,36 +10846,44 @@
           </w:tcPr>
           <w:p>
             <w:r>
-              <w:t xml:space="preserve">A list of all new public games </w:t>
-            </w:r>
-            <w:proofErr w:type="gramStart"/>
-            <w:r>
-              <w:t>are</w:t>
-            </w:r>
-            <w:proofErr w:type="gramEnd"/>
-            <w:r>
-              <w:t xml:space="preserve"> returned to the sender.</w:t>
-            </w:r>
-          </w:p>
-        </w:tc>
-        <w:tc>
-          <w:tcPr>
-            <w:tcW w:w="0" w:type="auto"/>
-            <w:tcBorders>
-              <w:top w:val="single" w:sz="8" w:space="0" w:color="000000"/>
-              <w:left w:val="single" w:sz="8" w:space="0" w:color="000000"/>
-              <w:bottom w:val="single" w:sz="8" w:space="0" w:color="000000"/>
-              <w:right w:val="single" w:sz="8" w:space="0" w:color="000000"/>
-            </w:tcBorders>
-            <w:tcMar>
-              <w:top w:w="100" w:type="dxa"/>
-              <w:left w:w="100" w:type="dxa"/>
-              <w:bottom w:w="100" w:type="dxa"/>
-              <w:right w:w="100" w:type="dxa"/>
-            </w:tcMar>
-            <w:hideMark/>
-          </w:tcPr>
-          <w:p/>
+              <w:t>A l</w:t>
+            </w:r>
+            <w:r>
+              <w:t xml:space="preserve">ist of all new public games are </w:t>
+            </w:r>
+            <w:r>
+              <w:t>returned to the sender.</w:t>
+            </w:r>
+          </w:p>
+        </w:tc>
+        <w:tc>
+          <w:tcPr>
+            <w:tcW w:w="0" w:type="auto"/>
+            <w:tcBorders>
+              <w:top w:val="single" w:sz="8" w:space="0" w:color="000000"/>
+              <w:left w:val="single" w:sz="8" w:space="0" w:color="000000"/>
+              <w:bottom w:val="single" w:sz="8" w:space="0" w:color="000000"/>
+              <w:right w:val="single" w:sz="8" w:space="0" w:color="000000"/>
+            </w:tcBorders>
+            <w:tcMar>
+              <w:top w:w="100" w:type="dxa"/>
+              <w:left w:w="100" w:type="dxa"/>
+              <w:bottom w:w="100" w:type="dxa"/>
+              <w:right w:w="100" w:type="dxa"/>
+            </w:tcMar>
+            <w:hideMark/>
+          </w:tcPr>
+          <w:p>
+            <w:r>
+              <w:t>A l</w:t>
+            </w:r>
+            <w:r>
+              <w:t xml:space="preserve">ist of all new public games are </w:t>
+            </w:r>
+            <w:r>
+              <w:t>returned to the sender.</w:t>
+            </w:r>
+          </w:p>
         </w:tc>
       </w:tr>
       <w:tr>
@@ -10578,7 +10910,6 @@
                 <w:b/>
                 <w:bCs/>
               </w:rPr>
-              <w:lastRenderedPageBreak/>
               <w:t>New Game Request</w:t>
             </w:r>
           </w:p>
@@ -10652,7 +10983,11 @@
             </w:tcMar>
             <w:hideMark/>
           </w:tcPr>
-          <w:p/>
+          <w:p>
+            <w:r>
+              <w:t>New player and game objects are added to database. Player and game objects are returned to sender.</w:t>
+            </w:r>
+          </w:p>
         </w:tc>
       </w:tr>
       <w:tr>
@@ -10752,7 +11087,11 @@
             </w:tcMar>
             <w:hideMark/>
           </w:tcPr>
-          <w:p/>
+          <w:p>
+            <w:r>
+              <w:t>Database is unchanged. Error code is returned to sender.</w:t>
+            </w:r>
+          </w:p>
         </w:tc>
       </w:tr>
       <w:tr>
@@ -10852,7 +11191,11 @@
             </w:tcMar>
             <w:hideMark/>
           </w:tcPr>
-          <w:p/>
+          <w:p>
+            <w:r>
+              <w:t>A new player object is added to the database. The game is updated to reflect the new player. Both objects are returned to the sender.</w:t>
+            </w:r>
+          </w:p>
         </w:tc>
       </w:tr>
       <w:tr>
@@ -10952,7 +11295,14 @@
             </w:tcMar>
             <w:hideMark/>
           </w:tcPr>
-          <w:p/>
+          <w:p>
+            <w:r>
+              <w:t>Database is unchanged. Error code is returned to sender</w:t>
+            </w:r>
+            <w:r>
+              <w:t>.</w:t>
+            </w:r>
+          </w:p>
         </w:tc>
       </w:tr>
       <w:tr>
@@ -10979,6 +11329,7 @@
                 <w:b/>
                 <w:bCs/>
               </w:rPr>
+              <w:lastRenderedPageBreak/>
               <w:t>Make Move Request</w:t>
             </w:r>
           </w:p>
@@ -11052,7 +11403,11 @@
             </w:tcMar>
             <w:hideMark/>
           </w:tcPr>
-          <w:p/>
+          <w:p>
+            <w:r>
+              <w:t>The move is checked for validity. If so, the game is updated and returned to sender.</w:t>
+            </w:r>
+          </w:p>
         </w:tc>
       </w:tr>
       <w:tr>
@@ -11152,7 +11507,11 @@
             </w:tcMar>
             <w:hideMark/>
           </w:tcPr>
-          <w:p/>
+          <w:p>
+            <w:r>
+              <w:t>Database is unchanged. Error code is returned to sender.</w:t>
+            </w:r>
+          </w:p>
         </w:tc>
       </w:tr>
       <w:tr>
@@ -11252,7 +11611,11 @@
             </w:tcMar>
             <w:hideMark/>
           </w:tcPr>
-          <w:p/>
+          <w:p>
+            <w:r>
+              <w:t>If there are updates to be received, the list of messages and current game state are returned.</w:t>
+            </w:r>
+          </w:p>
         </w:tc>
       </w:tr>
       <w:tr>
@@ -11352,7 +11715,11 @@
             </w:tcMar>
             <w:hideMark/>
           </w:tcPr>
-          <w:p/>
+          <w:p>
+            <w:r>
+              <w:t>Database is unchanged. Error code is returned to sender.</w:t>
+            </w:r>
+          </w:p>
         </w:tc>
       </w:tr>
       <w:tr>
@@ -11452,7 +11819,11 @@
             </w:tcMar>
             <w:hideMark/>
           </w:tcPr>
-          <w:p/>
+          <w:p>
+            <w:r>
+              <w:t>Message is added to the opponent’s list of messages within the database.</w:t>
+            </w:r>
+          </w:p>
         </w:tc>
       </w:tr>
       <w:tr>
@@ -11479,7 +11850,6 @@
                 <w:b/>
                 <w:bCs/>
               </w:rPr>
-              <w:lastRenderedPageBreak/>
               <w:t>Invalid Send Message Request</w:t>
             </w:r>
           </w:p>
@@ -11553,7 +11923,11 @@
             </w:tcMar>
             <w:hideMark/>
           </w:tcPr>
-          <w:p/>
+          <w:p>
+            <w:r>
+              <w:t>Database is unchanged. Error code is returned to sender.</w:t>
+            </w:r>
+          </w:p>
         </w:tc>
       </w:tr>
       <w:tr>
@@ -11653,7 +12027,11 @@
             </w:tcMar>
             <w:hideMark/>
           </w:tcPr>
-          <w:p/>
+          <w:p>
+            <w:r>
+              <w:t>The application homepage is returned and all necessary resources are loaded.</w:t>
+            </w:r>
+          </w:p>
         </w:tc>
       </w:tr>
     </w:tbl>
@@ -11685,10 +12063,10 @@
         <w:tblLook w:val="04A0" w:firstRow="1" w:lastRow="0" w:firstColumn="1" w:lastColumn="0" w:noHBand="0" w:noVBand="1"/>
       </w:tblPr>
       <w:tblGrid>
-        <w:gridCol w:w="1411"/>
-        <w:gridCol w:w="3339"/>
-        <w:gridCol w:w="3827"/>
-        <w:gridCol w:w="783"/>
+        <w:gridCol w:w="1361"/>
+        <w:gridCol w:w="2623"/>
+        <w:gridCol w:w="2688"/>
+        <w:gridCol w:w="2688"/>
       </w:tblGrid>
       <w:tr>
         <w:tc>
@@ -11714,6 +12092,7 @@
                 <w:b/>
                 <w:bCs/>
               </w:rPr>
+              <w:lastRenderedPageBreak/>
               <w:t>Event</w:t>
             </w:r>
           </w:p>
@@ -11901,7 +12280,11 @@
             </w:tcMar>
             <w:hideMark/>
           </w:tcPr>
-          <w:p/>
+          <w:p>
+            <w:r>
+              <w:t>Board is populated with twelve normal pieces on each side.</w:t>
+            </w:r>
+          </w:p>
         </w:tc>
       </w:tr>
       <w:tr>
@@ -12001,7 +12384,11 @@
             </w:tcMar>
             <w:hideMark/>
           </w:tcPr>
-          <w:p/>
+          <w:p>
+            <w:r>
+              <w:t>Opponent gets notified. End game with a message with the winner’s name.</w:t>
+            </w:r>
+          </w:p>
         </w:tc>
       </w:tr>
       <w:tr>
@@ -12102,7 +12489,11 @@
             </w:tcMar>
             <w:hideMark/>
           </w:tcPr>
-          <w:p/>
+          <w:p>
+            <w:r>
+              <w:t>The opponent receives a notification, prompting them to either accept or decline the draw requested by the other player.</w:t>
+            </w:r>
+          </w:p>
         </w:tc>
       </w:tr>
       <w:tr>
@@ -12202,7 +12593,11 @@
             </w:tcMar>
             <w:hideMark/>
           </w:tcPr>
-          <w:p/>
+          <w:p>
+            <w:r>
+              <w:t>Game ends with a message popping up to both players signaling a draw and end of the game, with no winners.</w:t>
+            </w:r>
+          </w:p>
         </w:tc>
       </w:tr>
       <w:tr>
@@ -12303,7 +12698,11 @@
             </w:tcMar>
             <w:hideMark/>
           </w:tcPr>
-          <w:p/>
+          <w:p>
+            <w:r>
+              <w:t>The player who requested the draw is notified through a prompt that their opponent declined the draw, and the game continues. (opponent’s turn).</w:t>
+            </w:r>
+          </w:p>
         </w:tc>
       </w:tr>
       <w:tr>
@@ -12406,7 +12805,11 @@
             </w:tcMar>
             <w:hideMark/>
           </w:tcPr>
-          <w:p/>
+          <w:p>
+            <w:r>
+              <w:t>Message appears on the screen for both players and the timer pauses.</w:t>
+            </w:r>
+          </w:p>
         </w:tc>
       </w:tr>
       <w:tr>
@@ -12462,34 +12865,29 @@
               </w:numPr>
             </w:pPr>
             <w:r>
-              <w:t xml:space="preserve">Player clicks the “X” button on the top right corner of the overlay </w:t>
-            </w:r>
-            <w:r>
-              <w:lastRenderedPageBreak/>
-              <w:t>screen while game is paused.</w:t>
-            </w:r>
-          </w:p>
-        </w:tc>
-        <w:tc>
-          <w:tcPr>
-            <w:tcW w:w="0" w:type="auto"/>
-            <w:tcBorders>
-              <w:top w:val="single" w:sz="8" w:space="0" w:color="000000"/>
-              <w:left w:val="single" w:sz="8" w:space="0" w:color="000000"/>
-              <w:bottom w:val="single" w:sz="8" w:space="0" w:color="000000"/>
-              <w:right w:val="single" w:sz="8" w:space="0" w:color="000000"/>
-            </w:tcBorders>
-            <w:tcMar>
-              <w:top w:w="100" w:type="dxa"/>
-              <w:left w:w="100" w:type="dxa"/>
-              <w:bottom w:w="100" w:type="dxa"/>
-              <w:right w:w="100" w:type="dxa"/>
-            </w:tcMar>
-            <w:hideMark/>
-          </w:tcPr>
-          <w:p>
-            <w:r>
-              <w:lastRenderedPageBreak/>
+              <w:t>Player clicks the “X” button on the top right corner of the overlay screen while game is paused.</w:t>
+            </w:r>
+          </w:p>
+        </w:tc>
+        <w:tc>
+          <w:tcPr>
+            <w:tcW w:w="0" w:type="auto"/>
+            <w:tcBorders>
+              <w:top w:val="single" w:sz="8" w:space="0" w:color="000000"/>
+              <w:left w:val="single" w:sz="8" w:space="0" w:color="000000"/>
+              <w:bottom w:val="single" w:sz="8" w:space="0" w:color="000000"/>
+              <w:right w:val="single" w:sz="8" w:space="0" w:color="000000"/>
+            </w:tcBorders>
+            <w:tcMar>
+              <w:top w:w="100" w:type="dxa"/>
+              <w:left w:w="100" w:type="dxa"/>
+              <w:bottom w:w="100" w:type="dxa"/>
+              <w:right w:w="100" w:type="dxa"/>
+            </w:tcMar>
+            <w:hideMark/>
+          </w:tcPr>
+          <w:p>
+            <w:r>
               <w:t>Game resumes, and the timer resumes, board is visible to both players.</w:t>
             </w:r>
           </w:p>
@@ -12511,7 +12909,11 @@
             </w:tcMar>
             <w:hideMark/>
           </w:tcPr>
-          <w:p/>
+          <w:p>
+            <w:r>
+              <w:t>Game resumes, and the timer resumes, board is visible to both players.</w:t>
+            </w:r>
+          </w:p>
         </w:tc>
       </w:tr>
       <w:tr>
@@ -12538,6 +12940,7 @@
                 <w:b/>
                 <w:bCs/>
               </w:rPr>
+              <w:lastRenderedPageBreak/>
               <w:t>Making any move</w:t>
             </w:r>
           </w:p>
@@ -12611,7 +13014,11 @@
             </w:tcMar>
             <w:hideMark/>
           </w:tcPr>
-          <w:p/>
+          <w:p>
+            <w:r>
+              <w:t>Button “Undo Move” turns from red to green and is enabled, signaling the possibility to undo the move.</w:t>
+            </w:r>
+          </w:p>
         </w:tc>
       </w:tr>
       <w:tr>
@@ -12722,7 +13129,11 @@
             </w:tcMar>
             <w:hideMark/>
           </w:tcPr>
-          <w:p/>
+          <w:p>
+            <w:r>
+              <w:t>The move is undone, and the piece goes back to its original space.</w:t>
+            </w:r>
+          </w:p>
         </w:tc>
       </w:tr>
       <w:tr>
@@ -12828,7 +13239,17 @@
             </w:tcMar>
             <w:hideMark/>
           </w:tcPr>
-          <w:p/>
+          <w:p>
+            <w:r>
+              <w:t xml:space="preserve">The timer is paused </w:t>
+            </w:r>
+            <w:r>
+              <w:t xml:space="preserve">and an overlay screen appears, </w:t>
+            </w:r>
+            <w:r>
+              <w:t>listing the rules of the game, with an option to exit.</w:t>
+            </w:r>
+          </w:p>
         </w:tc>
       </w:tr>
     </w:tbl>
@@ -12852,15 +13273,7 @@
         <w:ind w:left="360"/>
       </w:pPr>
       <w:r>
-        <w:t xml:space="preserve">[1] Karoui, Nathanson, Bechtel, </w:t>
-      </w:r>
-      <w:proofErr w:type="spellStart"/>
-      <w:r>
-        <w:t>Soderstrom</w:t>
-      </w:r>
-      <w:proofErr w:type="spellEnd"/>
-      <w:r>
-        <w:t>. (Remote Checkers Requirements Specifications Document).</w:t>
+        <w:t>[1] Karoui, Nathanson, Bechtel, Soderstrom. (Remote Checkers Requirements Specifications Document).</w:t>
       </w:r>
       <w:r>
         <w:t xml:space="preserve"> </w:t>
@@ -22826,6 +23239,7 @@
     <w:rsid w:val="005F2977"/>
     <w:rsid w:val="00691B5C"/>
     <w:rsid w:val="00A65076"/>
+    <w:rsid w:val="00AC6395"/>
     <w:rsid w:val="00B3323F"/>
   </w:rsids>
   <m:mathPr>
@@ -23570,7 +23984,7 @@
 </file>
 
 <file path=customXml/itemProps1.xml><?xml version="1.0" encoding="utf-8"?>
-<ds:datastoreItem xmlns:ds="http://schemas.openxmlformats.org/officeDocument/2006/customXml" ds:itemID="{F39BAE54-18E0-435C-8476-93E1E48AF2D8}">
+<ds:datastoreItem xmlns:ds="http://schemas.openxmlformats.org/officeDocument/2006/customXml" ds:itemID="{E89B6B63-2CAA-462E-A8DD-48E13E18609E}">
   <ds:schemaRefs>
     <ds:schemaRef ds:uri="http://schemas.openxmlformats.org/officeDocument/2006/bibliography"/>
   </ds:schemaRefs>

</xml_diff>